<commit_message>
cleaned up final commit
</commit_message>
<xml_diff>
--- a/Cloud-Comp-Proj-Tom-Smith.docx
+++ b/Cloud-Comp-Proj-Tom-Smith.docx
@@ -211,6 +211,16 @@
                                 <w:szCs w:val="28"/>
                               </w:rPr>
                               <w:t>Thomas Smith</w:t>
+                            </w:r>
+                            <w:r>
+                              <w:rPr>
+                                <w:rFonts w:ascii="Times New Roman" w:hAnsi="Times New Roman" w:cs="Times New Roman"/>
+                                <w:b/>
+                                <w:bCs/>
+                                <w:sz w:val="28"/>
+                                <w:szCs w:val="28"/>
+                              </w:rPr>
+                              <w:t xml:space="preserve"> | 1657 words</w:t>
                             </w:r>
                             <w:r>
                               <w:rPr>
@@ -554,19 +564,37 @@
                               <w:rPr>
                                 <w:rFonts w:ascii="Garamond" w:hAnsi="Garamond" w:cs="Times New Roman"/>
                               </w:rPr>
-                              <w:t>: automatic configuration, distribut</w:t>
+                              <w:t xml:space="preserve"> and its can demonstrate p</w:t>
                             </w:r>
                             <w:r>
                               <w:rPr>
                                 <w:rFonts w:ascii="Garamond" w:hAnsi="Garamond" w:cs="Times New Roman"/>
                               </w:rPr>
-                              <w:t>ed computing</w:t>
+                              <w:t xml:space="preserve">erformance increases with </w:t>
                             </w:r>
                             <w:r>
                               <w:rPr>
                                 <w:rFonts w:ascii="Garamond" w:hAnsi="Garamond" w:cs="Times New Roman"/>
                               </w:rPr>
-                              <w:t xml:space="preserve"> and scalability.</w:t>
+                              <w:t xml:space="preserve">more </w:t>
+                            </w:r>
+                            <w:r>
+                              <w:rPr>
+                                <w:rFonts w:ascii="Garamond" w:hAnsi="Garamond" w:cs="Times New Roman"/>
+                              </w:rPr>
+                              <w:t>parallel</w:t>
+                            </w:r>
+                            <w:r>
+                              <w:rPr>
+                                <w:rFonts w:ascii="Garamond" w:hAnsi="Garamond" w:cs="Times New Roman"/>
+                              </w:rPr>
+                              <w:t xml:space="preserve"> workers</w:t>
+                            </w:r>
+                            <w:r>
+                              <w:rPr>
+                                <w:rFonts w:ascii="Garamond" w:hAnsi="Garamond" w:cs="Times New Roman"/>
+                              </w:rPr>
+                              <w:t>.</w:t>
                             </w:r>
                           </w:p>
                         </w:txbxContent>
@@ -741,6 +769,16 @@
                           <w:szCs w:val="28"/>
                         </w:rPr>
                         <w:t>Thomas Smith</w:t>
+                      </w:r>
+                      <w:r>
+                        <w:rPr>
+                          <w:rFonts w:ascii="Times New Roman" w:hAnsi="Times New Roman" w:cs="Times New Roman"/>
+                          <w:b/>
+                          <w:bCs/>
+                          <w:sz w:val="28"/>
+                          <w:szCs w:val="28"/>
+                        </w:rPr>
+                        <w:t xml:space="preserve"> | 1657 words</w:t>
                       </w:r>
                       <w:r>
                         <w:rPr>
@@ -1084,19 +1122,37 @@
                         <w:rPr>
                           <w:rFonts w:ascii="Garamond" w:hAnsi="Garamond" w:cs="Times New Roman"/>
                         </w:rPr>
-                        <w:t>: automatic configuration, distribut</w:t>
+                        <w:t xml:space="preserve"> and its can demonstrate p</w:t>
                       </w:r>
                       <w:r>
                         <w:rPr>
                           <w:rFonts w:ascii="Garamond" w:hAnsi="Garamond" w:cs="Times New Roman"/>
                         </w:rPr>
-                        <w:t>ed computing</w:t>
+                        <w:t xml:space="preserve">erformance increases with </w:t>
                       </w:r>
                       <w:r>
                         <w:rPr>
                           <w:rFonts w:ascii="Garamond" w:hAnsi="Garamond" w:cs="Times New Roman"/>
                         </w:rPr>
-                        <w:t xml:space="preserve"> and scalability.</w:t>
+                        <w:t xml:space="preserve">more </w:t>
+                      </w:r>
+                      <w:r>
+                        <w:rPr>
+                          <w:rFonts w:ascii="Garamond" w:hAnsi="Garamond" w:cs="Times New Roman"/>
+                        </w:rPr>
+                        <w:t>parallel</w:t>
+                      </w:r>
+                      <w:r>
+                        <w:rPr>
+                          <w:rFonts w:ascii="Garamond" w:hAnsi="Garamond" w:cs="Times New Roman"/>
+                        </w:rPr>
+                        <w:t xml:space="preserve"> workers</w:t>
+                      </w:r>
+                      <w:r>
+                        <w:rPr>
+                          <w:rFonts w:ascii="Garamond" w:hAnsi="Garamond" w:cs="Times New Roman"/>
+                        </w:rPr>
+                        <w:t>.</w:t>
                       </w:r>
                     </w:p>
                   </w:txbxContent>
@@ -1148,7 +1204,73 @@
         <w:rPr>
           <w:rFonts w:ascii="Garamond" w:hAnsi="Garamond" w:cs="Times New Roman"/>
         </w:rPr>
-        <w:t xml:space="preserve">. The original ATLAS four-lepton analysis </w:t>
+        <w:t xml:space="preserve">. </w:t>
+      </w:r>
+      <w:r>
+        <w:rPr>
+          <w:rFonts w:ascii="Garamond" w:hAnsi="Garamond" w:cs="Times New Roman"/>
+        </w:rPr>
+        <w:t xml:space="preserve">The ATLAS experiment creates </w:t>
+      </w:r>
+      <w:r>
+        <w:rPr>
+          <w:rFonts w:ascii="Garamond" w:hAnsi="Garamond" w:cs="Times New Roman"/>
+        </w:rPr>
+        <w:t>Petabytes per year</w:t>
+      </w:r>
+      <w:r>
+        <w:rPr>
+          <w:rFonts w:ascii="Garamond" w:hAnsi="Garamond" w:cs="Times New Roman"/>
+        </w:rPr>
+        <w:t xml:space="preserve">, after the </w:t>
+      </w:r>
+      <w:r>
+        <w:rPr>
+          <w:rFonts w:ascii="Garamond" w:hAnsi="Garamond" w:cs="Times New Roman"/>
+        </w:rPr>
+        <w:t>necessary algorithms are run to reduce unnecessary data.</w:t>
+      </w:r>
+      <w:r>
+        <w:rPr>
+          <w:rFonts w:ascii="Garamond" w:hAnsi="Garamond" w:cs="Times New Roman"/>
+        </w:rPr>
+        <w:t xml:space="preserve"> This is stored in</w:t>
+      </w:r>
+      <w:r>
+        <w:rPr>
+          <w:rFonts w:ascii="Garamond" w:hAnsi="Garamond" w:cs="Times New Roman"/>
+        </w:rPr>
+        <w:t xml:space="preserve"> a federated grid-based computing system</w:t>
+      </w:r>
+      <w:r>
+        <w:rPr>
+          <w:rFonts w:ascii="Garamond" w:hAnsi="Garamond" w:cs="Times New Roman"/>
+        </w:rPr>
+        <w:t xml:space="preserve"> and requires 174 worldwide institutions to analyse the data generate</w:t>
+      </w:r>
+      <w:r>
+        <w:rPr>
+          <w:rFonts w:ascii="Garamond" w:hAnsi="Garamond" w:cs="Times New Roman"/>
+        </w:rPr>
+        <w:t>d</w:t>
+      </w:r>
+      <w:r>
+        <w:rPr>
+          <w:rFonts w:ascii="Garamond" w:hAnsi="Garamond" w:cs="Times New Roman"/>
+        </w:rPr>
+        <w:t>. [1]</w:t>
+      </w:r>
+      <w:r>
+        <w:rPr>
+          <w:rFonts w:ascii="Garamond" w:hAnsi="Garamond" w:cs="Times New Roman"/>
+        </w:rPr>
+        <w:t xml:space="preserve"> </w:t>
+      </w:r>
+      <w:r>
+        <w:rPr>
+          <w:rFonts w:ascii="Garamond" w:hAnsi="Garamond" w:cs="Times New Roman"/>
+        </w:rPr>
+        <w:t xml:space="preserve">The original ATLAS four-lepton analysis </w:t>
       </w:r>
       <w:r>
         <w:rPr>
@@ -1160,7 +1282,25 @@
         <w:rPr>
           <w:rFonts w:ascii="Garamond" w:hAnsi="Garamond" w:cs="Times New Roman"/>
         </w:rPr>
-        <w:t xml:space="preserve"> cannot do this.</w:t>
+        <w:t xml:space="preserve"> is designed for educational use and therefore</w:t>
+      </w:r>
+      <w:r>
+        <w:rPr>
+          <w:rFonts w:ascii="Garamond" w:hAnsi="Garamond" w:cs="Times New Roman"/>
+        </w:rPr>
+        <w:t xml:space="preserve"> cannot do </w:t>
+      </w:r>
+      <w:r>
+        <w:rPr>
+          <w:rFonts w:ascii="Garamond" w:hAnsi="Garamond" w:cs="Times New Roman"/>
+        </w:rPr>
+        <w:t>distributed computing natively</w:t>
+      </w:r>
+      <w:r>
+        <w:rPr>
+          <w:rFonts w:ascii="Garamond" w:hAnsi="Garamond" w:cs="Times New Roman"/>
+        </w:rPr>
+        <w:t>.</w:t>
       </w:r>
     </w:p>
     <w:p>
@@ -1350,28 +1490,14 @@
         <w:rPr>
           <w:rFonts w:ascii="Garamond" w:hAnsi="Garamond" w:cs="Times New Roman"/>
         </w:rPr>
-        <w:t>to_</w:t>
-      </w:r>
-      <w:proofErr w:type="gramStart"/>
-      <w:r>
-        <w:rPr>
-          <w:rFonts w:ascii="Garamond" w:hAnsi="Garamond" w:cs="Times New Roman"/>
-        </w:rPr>
-        <w:t>dict</w:t>
+        <w:t>to_dict</w:t>
       </w:r>
       <w:proofErr w:type="spellEnd"/>
       <w:r>
         <w:rPr>
           <w:rFonts w:ascii="Garamond" w:hAnsi="Garamond" w:cs="Times New Roman"/>
         </w:rPr>
-        <w:t>(</w:t>
-      </w:r>
-      <w:proofErr w:type="gramEnd"/>
-      <w:r>
-        <w:rPr>
-          <w:rFonts w:ascii="Garamond" w:hAnsi="Garamond" w:cs="Times New Roman"/>
-        </w:rPr>
-        <w:t>), or ATLAS-specific vector operations</w:t>
+        <w:t>(), or ATLAS-specific vector operations</w:t>
       </w:r>
       <w:r>
         <w:rPr>
@@ -1487,14 +1613,7 @@
         <w:rPr>
           <w:rFonts w:ascii="Garamond" w:hAnsi="Garamond" w:cs="Times New Roman"/>
         </w:rPr>
-        <w:t xml:space="preserve"> histograms, awkward arrays for vectorisation, vector for four-momentum constructions and </w:t>
-      </w:r>
-      <w:proofErr w:type="gramStart"/>
-      <w:r>
-        <w:rPr>
-          <w:rFonts w:ascii="Garamond" w:hAnsi="Garamond" w:cs="Times New Roman"/>
-        </w:rPr>
-        <w:t>simple .</w:t>
+        <w:t xml:space="preserve"> histograms, awkward arrays for vectorisation, vector for four-momentum constructions and simple .</w:t>
       </w:r>
       <w:proofErr w:type="spellStart"/>
       <w:r>
@@ -1504,7 +1623,6 @@
         <w:t>npz</w:t>
       </w:r>
       <w:proofErr w:type="spellEnd"/>
-      <w:proofErr w:type="gramEnd"/>
       <w:r>
         <w:rPr>
           <w:rFonts w:ascii="Garamond" w:hAnsi="Garamond" w:cs="Times New Roman"/>
@@ -1521,7 +1639,7 @@
         <w:rPr>
           <w:rFonts w:ascii="Garamond" w:hAnsi="Garamond" w:cs="Times New Roman"/>
         </w:rPr>
-        <w:t xml:space="preserve">This could have affected the results of the experiment slightly (see </w:t>
+        <w:t xml:space="preserve">This affected the results of the experiment slightly (see </w:t>
       </w:r>
       <w:r>
         <w:rPr>
@@ -1641,6 +1759,8 @@
       <w:r>
         <w:rPr>
           <w:rFonts w:ascii="Garamond" w:hAnsi="Garamond" w:cs="Times New Roman"/>
+          <w:b/>
+          <w:bCs/>
           <w:i/>
           <w:iCs/>
         </w:rPr>
@@ -1649,6 +1769,8 @@
       <w:r>
         <w:rPr>
           <w:rFonts w:ascii="Garamond" w:hAnsi="Garamond" w:cs="Times New Roman"/>
+          <w:b/>
+          <w:bCs/>
           <w:i/>
           <w:iCs/>
         </w:rPr>
@@ -1657,6 +1779,8 @@
       <w:r>
         <w:rPr>
           <w:rFonts w:ascii="Garamond" w:hAnsi="Garamond" w:cs="Times New Roman"/>
+          <w:b/>
+          <w:bCs/>
           <w:i/>
           <w:iCs/>
         </w:rPr>
@@ -1665,6 +1789,8 @@
       <w:r>
         <w:rPr>
           <w:rFonts w:ascii="Garamond" w:hAnsi="Garamond" w:cs="Times New Roman"/>
+          <w:b/>
+          <w:bCs/>
           <w:i/>
           <w:iCs/>
         </w:rPr>
@@ -1673,6 +1799,8 @@
       <w:r>
         <w:rPr>
           <w:rFonts w:ascii="Garamond" w:hAnsi="Garamond" w:cs="Times New Roman"/>
+          <w:b/>
+          <w:bCs/>
           <w:i/>
           <w:iCs/>
         </w:rPr>
@@ -1681,6 +1809,8 @@
       <w:r>
         <w:rPr>
           <w:rFonts w:ascii="Garamond" w:hAnsi="Garamond" w:cs="Times New Roman"/>
+          <w:b/>
+          <w:bCs/>
           <w:i/>
           <w:iCs/>
         </w:rPr>
@@ -1689,6 +1819,8 @@
       <w:r>
         <w:rPr>
           <w:rFonts w:ascii="Garamond" w:hAnsi="Garamond" w:cs="Times New Roman"/>
+          <w:b/>
+          <w:bCs/>
           <w:i/>
           <w:iCs/>
         </w:rPr>
@@ -1734,17 +1866,6 @@
         </w:rPr>
         <w:t>.</w:t>
       </w:r>
-    </w:p>
-    <w:p>
-      <w:pPr>
-        <w:spacing w:after="40" w:line="240" w:lineRule="auto"/>
-        <w:jc w:val="both"/>
-        <w:rPr>
-          <w:rFonts w:ascii="Times New Roman" w:hAnsi="Times New Roman" w:cs="Times New Roman"/>
-          <w:b/>
-          <w:bCs/>
-        </w:rPr>
-      </w:pPr>
     </w:p>
     <w:p>
       <w:pPr>
@@ -1764,9 +1885,9 @@
           <w:noProof/>
         </w:rPr>
         <w:drawing>
-          <wp:inline distT="0" distB="0" distL="0" distR="0" wp14:anchorId="6D1550F2" wp14:editId="65CF44FB">
-            <wp:extent cx="3013166" cy="3255306"/>
-            <wp:effectExtent l="0" t="0" r="0" b="2540"/>
+          <wp:inline distT="0" distB="0" distL="0" distR="0" wp14:anchorId="6D1550F2" wp14:editId="0242FFAD">
+            <wp:extent cx="3012891" cy="3138632"/>
+            <wp:effectExtent l="0" t="0" r="0" b="5080"/>
             <wp:docPr id="673243634" name="Picture 1" descr="A diagram of a company&#10;&#10;AI-generated content may be incorrect."/>
             <wp:cNvGraphicFramePr>
               <a:graphicFrameLocks xmlns:a="http://schemas.openxmlformats.org/drawingml/2006/main" noChangeAspect="1"/>
@@ -1778,20 +1899,29 @@
                     <pic:cNvPr id="673243634" name="Picture 1" descr="A diagram of a company&#10;&#10;AI-generated content may be incorrect."/>
                     <pic:cNvPicPr/>
                   </pic:nvPicPr>
-                  <pic:blipFill>
+                  <pic:blipFill rotWithShape="1">
                     <a:blip r:embed="rId8"/>
+                    <a:srcRect t="3575"/>
                     <a:stretch>
                       <a:fillRect/>
                     </a:stretch>
                   </pic:blipFill>
-                  <pic:spPr>
+                  <pic:spPr bwMode="auto">
                     <a:xfrm>
                       <a:off x="0" y="0"/>
-                      <a:ext cx="3026958" cy="3270207"/>
+                      <a:ext cx="3026958" cy="3153286"/>
                     </a:xfrm>
                     <a:prstGeom prst="rect">
                       <a:avLst/>
                     </a:prstGeom>
+                    <a:ln>
+                      <a:noFill/>
+                    </a:ln>
+                    <a:extLst>
+                      <a:ext uri="{53640926-AAD7-44D8-BBD7-CCE9431645EC}">
+                        <a14:shadowObscured xmlns:a14="http://schemas.microsoft.com/office/drawing/2010/main"/>
+                      </a:ext>
+                    </a:extLst>
                   </pic:spPr>
                 </pic:pic>
               </a:graphicData>
@@ -1828,458 +1958,488 @@
         <w:spacing w:after="40" w:line="240" w:lineRule="auto"/>
         <w:jc w:val="both"/>
         <w:rPr>
+          <w:rFonts w:ascii="Garamond" w:hAnsi="Garamond" w:cs="Times New Roman"/>
+        </w:rPr>
+      </w:pPr>
+      <w:r>
+        <w:rPr>
+          <w:rFonts w:ascii="Garamond" w:hAnsi="Garamond" w:cs="Times New Roman"/>
+        </w:rPr>
+        <w:t xml:space="preserve">Docker </w:t>
+      </w:r>
+      <w:r>
+        <w:rPr>
+          <w:rFonts w:ascii="Garamond" w:hAnsi="Garamond" w:cs="Times New Roman"/>
+        </w:rPr>
+        <w:t>Compose orchestrates services with minimal user intervention</w:t>
+      </w:r>
+      <w:r>
+        <w:rPr>
+          <w:rFonts w:ascii="Garamond" w:hAnsi="Garamond" w:cs="Times New Roman"/>
+        </w:rPr>
+        <w:t xml:space="preserve">; </w:t>
+      </w:r>
+      <w:r>
+        <w:rPr>
+          <w:rFonts w:ascii="Garamond" w:hAnsi="Garamond" w:cs="Times New Roman"/>
+        </w:rPr>
+        <w:t>C</w:t>
+      </w:r>
+      <w:r>
+        <w:rPr>
+          <w:rFonts w:ascii="Garamond" w:hAnsi="Garamond" w:cs="Times New Roman"/>
+        </w:rPr>
+        <w:t xml:space="preserve">ompose manages service creation, dependency, networking, and volume mounting. </w:t>
+      </w:r>
+      <w:r>
+        <w:rPr>
+          <w:rFonts w:ascii="Garamond" w:hAnsi="Garamond" w:cs="Times New Roman"/>
+        </w:rPr>
+        <w:t>[</w:t>
+      </w:r>
+      <w:r>
+        <w:rPr>
+          <w:rFonts w:ascii="Garamond" w:hAnsi="Garamond" w:cs="Times New Roman"/>
+        </w:rPr>
+        <w:t>2</w:t>
+      </w:r>
+      <w:r>
+        <w:rPr>
+          <w:rFonts w:ascii="Garamond" w:hAnsi="Garamond" w:cs="Times New Roman"/>
+        </w:rPr>
+        <w:t xml:space="preserve">] </w:t>
+      </w:r>
+      <w:r>
+        <w:rPr>
+          <w:rFonts w:ascii="Garamond" w:hAnsi="Garamond" w:cs="Times New Roman"/>
+        </w:rPr>
+        <w:t>The entire system is started through a sequence of simple commands</w:t>
+      </w:r>
+      <w:r>
+        <w:rPr>
+          <w:rFonts w:ascii="Garamond" w:hAnsi="Garamond" w:cs="Times New Roman"/>
+        </w:rPr>
+        <w:t>:</w:t>
+      </w:r>
+    </w:p>
+    <w:p>
+      <w:pPr>
+        <w:spacing w:after="40" w:line="240" w:lineRule="auto"/>
+        <w:jc w:val="both"/>
+        <w:rPr>
+          <w:rFonts w:ascii="Miriam Fixed" w:hAnsi="Miriam Fixed" w:cs="Miriam Fixed"/>
+          <w:color w:val="FF0000"/>
+        </w:rPr>
+      </w:pPr>
+      <w:r>
+        <w:rPr>
+          <w:rFonts w:ascii="Miriam Fixed" w:hAnsi="Miriam Fixed" w:cs="Miriam Fixed" w:hint="cs"/>
+          <w:color w:val="FF0000"/>
+        </w:rPr>
+        <w:lastRenderedPageBreak/>
+        <w:t xml:space="preserve">docker compose up -d </w:t>
+      </w:r>
+      <w:proofErr w:type="spellStart"/>
+      <w:r>
+        <w:rPr>
+          <w:rFonts w:ascii="Miriam Fixed" w:hAnsi="Miriam Fixed" w:cs="Miriam Fixed" w:hint="cs"/>
+          <w:color w:val="FF0000"/>
+        </w:rPr>
+        <w:t>rabbitmq</w:t>
+      </w:r>
+      <w:proofErr w:type="spellEnd"/>
+    </w:p>
+    <w:p>
+      <w:pPr>
+        <w:spacing w:after="40" w:line="240" w:lineRule="auto"/>
+        <w:jc w:val="both"/>
+        <w:rPr>
+          <w:rFonts w:ascii="Miriam Fixed" w:hAnsi="Miriam Fixed" w:cs="Miriam Fixed"/>
+          <w:color w:val="FF0000"/>
+        </w:rPr>
+      </w:pPr>
+      <w:r>
+        <w:rPr>
+          <w:rFonts w:ascii="Miriam Fixed" w:hAnsi="Miriam Fixed" w:cs="Miriam Fixed" w:hint="cs"/>
+          <w:color w:val="FF0000"/>
+        </w:rPr>
+        <w:t>docker compose up -d --scale worker=4</w:t>
+      </w:r>
+    </w:p>
+    <w:p>
+      <w:pPr>
+        <w:spacing w:after="40" w:line="240" w:lineRule="auto"/>
+        <w:jc w:val="both"/>
+        <w:rPr>
+          <w:rFonts w:ascii="Miriam Fixed" w:hAnsi="Miriam Fixed" w:cs="Miriam Fixed"/>
+          <w:color w:val="FF0000"/>
+        </w:rPr>
+      </w:pPr>
+      <w:r>
+        <w:rPr>
+          <w:rFonts w:ascii="Miriam Fixed" w:hAnsi="Miriam Fixed" w:cs="Miriam Fixed" w:hint="cs"/>
+          <w:color w:val="FF0000"/>
+        </w:rPr>
+        <w:t>docker compose run --rm producer</w:t>
+      </w:r>
+    </w:p>
+    <w:p>
+      <w:pPr>
+        <w:spacing w:after="40" w:line="240" w:lineRule="auto"/>
+        <w:jc w:val="both"/>
+        <w:rPr>
+          <w:rFonts w:ascii="Miriam Fixed" w:hAnsi="Miriam Fixed" w:cs="Miriam Fixed"/>
+          <w:color w:val="FF0000"/>
+        </w:rPr>
+      </w:pPr>
+      <w:r>
+        <w:rPr>
+          <w:rFonts w:ascii="Miriam Fixed" w:hAnsi="Miriam Fixed" w:cs="Miriam Fixed" w:hint="cs"/>
+          <w:color w:val="FF0000"/>
+        </w:rPr>
+        <w:t>docker compose run --rm aggregator</w:t>
+      </w:r>
+    </w:p>
+    <w:p>
+      <w:pPr>
+        <w:spacing w:after="40" w:line="240" w:lineRule="auto"/>
+        <w:jc w:val="both"/>
+        <w:rPr>
+          <w:rFonts w:ascii="Garamond" w:hAnsi="Garamond" w:cs="Miriam Fixed"/>
+        </w:rPr>
+      </w:pPr>
+      <w:r>
+        <w:rPr>
+          <w:rFonts w:ascii="Garamond" w:hAnsi="Garamond" w:cs="Miriam Fixed"/>
+        </w:rPr>
+        <w:t>[ReadMe.</w:t>
+      </w:r>
+      <w:r>
+        <w:rPr>
+          <w:rFonts w:ascii="Garamond" w:hAnsi="Garamond" w:cs="Miriam Fixed"/>
+        </w:rPr>
+        <w:t>md</w:t>
+      </w:r>
+      <w:r>
+        <w:rPr>
+          <w:rFonts w:ascii="Garamond" w:hAnsi="Garamond" w:cs="Miriam Fixed"/>
+        </w:rPr>
+        <w:t>]</w:t>
+      </w:r>
+      <w:r>
+        <w:rPr>
+          <w:rFonts w:ascii="Garamond" w:hAnsi="Garamond" w:cs="Miriam Fixed"/>
+        </w:rPr>
+        <w:t>,</w:t>
+      </w:r>
+    </w:p>
+    <w:p>
+      <w:pPr>
+        <w:spacing w:after="40" w:line="240" w:lineRule="auto"/>
+        <w:jc w:val="both"/>
+        <w:rPr>
+          <w:rFonts w:ascii="Garamond" w:hAnsi="Garamond" w:cs="Miriam Fixed"/>
+        </w:rPr>
+      </w:pPr>
+      <w:r>
+        <w:rPr>
+          <w:rFonts w:ascii="Garamond" w:hAnsi="Garamond" w:cs="Miriam Fixed"/>
+        </w:rPr>
+        <w:t>which are then managed by a YAML file</w:t>
+      </w:r>
+      <w:r>
+        <w:rPr>
+          <w:rFonts w:ascii="Garamond" w:hAnsi="Garamond" w:cs="Miriam Fixed"/>
+        </w:rPr>
+        <w:t xml:space="preserve"> [</w:t>
+      </w:r>
+      <w:r>
+        <w:rPr>
+          <w:rFonts w:ascii="Garamond" w:hAnsi="Garamond" w:cs="Miriam Fixed"/>
+        </w:rPr>
+        <w:t>3</w:t>
+      </w:r>
+      <w:r>
+        <w:rPr>
+          <w:rFonts w:ascii="Garamond" w:hAnsi="Garamond" w:cs="Miriam Fixed"/>
+        </w:rPr>
+        <w:t>]</w:t>
+      </w:r>
+    </w:p>
+    <w:p>
+      <w:pPr>
+        <w:spacing w:after="40" w:line="240" w:lineRule="auto"/>
+        <w:jc w:val="both"/>
+        <w:rPr>
+          <w:rFonts w:ascii="Garamond" w:hAnsi="Garamond" w:cs="Miriam Fixed"/>
+        </w:rPr>
+      </w:pPr>
+      <w:r>
+        <w:rPr>
+          <w:rFonts w:ascii="Garamond" w:hAnsi="Garamond" w:cs="Miriam Fixed"/>
+        </w:rPr>
+        <w:t>.</w:t>
+      </w:r>
+      <w:r>
+        <w:rPr>
+          <w:rFonts w:ascii="Garamond" w:hAnsi="Garamond" w:cs="Miriam Fixed"/>
+        </w:rPr>
+        <w:br/>
+      </w:r>
+      <w:r>
+        <w:rPr>
+          <w:rFonts w:ascii="Garamond" w:hAnsi="Garamond" w:cs="Miriam Fixed"/>
+        </w:rPr>
+        <w:t>All three services rely on a master script “</w:t>
+      </w:r>
+      <w:proofErr w:type="spellStart"/>
+      <w:r>
+        <w:rPr>
+          <w:rFonts w:ascii="Garamond" w:hAnsi="Garamond" w:cs="Miriam Fixed"/>
+        </w:rPr>
+        <w:t>analysis_common</w:t>
+      </w:r>
+      <w:proofErr w:type="spellEnd"/>
+      <w:r>
+        <w:rPr>
+          <w:rFonts w:ascii="Garamond" w:hAnsi="Garamond" w:cs="Miriam Fixed"/>
+        </w:rPr>
+        <w:t xml:space="preserve">” for </w:t>
+      </w:r>
+      <w:r>
+        <w:rPr>
+          <w:rFonts w:ascii="Garamond" w:hAnsi="Garamond" w:cs="Miriam Fixed"/>
+        </w:rPr>
+        <w:t xml:space="preserve">commonly-used functions to keep the </w:t>
+      </w:r>
+      <w:r>
+        <w:rPr>
+          <w:rFonts w:ascii="Garamond" w:hAnsi="Garamond" w:cs="Miriam Fixed"/>
+        </w:rPr>
+        <w:t>containers light</w:t>
+      </w:r>
+      <w:r>
+        <w:rPr>
+          <w:rFonts w:ascii="Garamond" w:hAnsi="Garamond" w:cs="Miriam Fixed"/>
+        </w:rPr>
+        <w:t xml:space="preserve"> and limit the number of imports required</w:t>
+      </w:r>
+      <w:r>
+        <w:rPr>
+          <w:rFonts w:ascii="Garamond" w:hAnsi="Garamond" w:cs="Miriam Fixed"/>
+        </w:rPr>
+        <w:t>. Aggregator imports several variables</w:t>
+      </w:r>
+      <w:r>
+        <w:rPr>
+          <w:rFonts w:ascii="Garamond" w:hAnsi="Garamond" w:cs="Miriam Fixed"/>
+        </w:rPr>
+        <w:t>;</w:t>
+      </w:r>
+      <w:r>
+        <w:rPr>
+          <w:rFonts w:ascii="Garamond" w:hAnsi="Garamond" w:cs="Miriam Fixed"/>
+        </w:rPr>
+        <w:t xml:space="preserve"> worker imports the method </w:t>
+      </w:r>
+      <w:proofErr w:type="spellStart"/>
+      <w:r>
+        <w:rPr>
+          <w:rFonts w:ascii="Garamond" w:hAnsi="Garamond" w:cs="Miriam Fixed"/>
+        </w:rPr>
+        <w:t>process_file</w:t>
+      </w:r>
+      <w:proofErr w:type="spellEnd"/>
+      <w:r>
+        <w:rPr>
+          <w:rFonts w:ascii="Garamond" w:hAnsi="Garamond" w:cs="Miriam Fixed"/>
+        </w:rPr>
+        <w:t xml:space="preserve"> which contains </w:t>
+      </w:r>
+      <w:r>
+        <w:rPr>
+          <w:rFonts w:ascii="Garamond" w:hAnsi="Garamond" w:cs="Miriam Fixed"/>
+        </w:rPr>
+        <w:t xml:space="preserve">logic to </w:t>
+      </w:r>
+      <w:r>
+        <w:rPr>
+          <w:rFonts w:ascii="Garamond" w:hAnsi="Garamond" w:cs="Miriam Fixed"/>
+        </w:rPr>
+        <w:t>open ROOT file, apply notebook-style final-analysis logic,</w:t>
+      </w:r>
+      <w:r>
+        <w:rPr>
+          <w:rFonts w:ascii="Garamond" w:hAnsi="Garamond" w:cs="Miriam Fixed"/>
+        </w:rPr>
+        <w:t xml:space="preserve"> </w:t>
+      </w:r>
+      <w:r>
+        <w:rPr>
+          <w:rFonts w:ascii="Garamond" w:hAnsi="Garamond" w:cs="Miriam Fixed"/>
+        </w:rPr>
+        <w:t xml:space="preserve">and return a </w:t>
+      </w:r>
+      <w:proofErr w:type="spellStart"/>
+      <w:r>
+        <w:rPr>
+          <w:rFonts w:ascii="Garamond" w:hAnsi="Garamond" w:cs="Miriam Fixed"/>
+        </w:rPr>
+        <w:t>dict</w:t>
+      </w:r>
+      <w:proofErr w:type="spellEnd"/>
+      <w:r>
+        <w:rPr>
+          <w:rFonts w:ascii="Garamond" w:hAnsi="Garamond" w:cs="Miriam Fixed"/>
+        </w:rPr>
+        <w:t xml:space="preserve"> with a pure-</w:t>
+      </w:r>
+      <w:proofErr w:type="spellStart"/>
+      <w:r>
+        <w:rPr>
+          <w:rFonts w:ascii="Garamond" w:hAnsi="Garamond" w:cs="Miriam Fixed"/>
+        </w:rPr>
+        <w:t>numpy</w:t>
+      </w:r>
+      <w:proofErr w:type="spellEnd"/>
+      <w:r>
+        <w:rPr>
+          <w:rFonts w:ascii="Garamond" w:hAnsi="Garamond" w:cs="Miriam Fixed"/>
+        </w:rPr>
+        <w:t xml:space="preserve"> histogram</w:t>
+      </w:r>
+      <w:r>
+        <w:rPr>
+          <w:rFonts w:ascii="Garamond" w:hAnsi="Garamond" w:cs="Miriam Fixed"/>
+        </w:rPr>
+        <w:t xml:space="preserve">; producer </w:t>
+      </w:r>
+      <w:r>
+        <w:rPr>
+          <w:rFonts w:ascii="Garamond" w:hAnsi="Garamond" w:cs="Miriam Fixed"/>
+        </w:rPr>
+        <w:t xml:space="preserve">imports </w:t>
+      </w:r>
+      <w:proofErr w:type="spellStart"/>
+      <w:r>
+        <w:rPr>
+          <w:rFonts w:ascii="Garamond" w:hAnsi="Garamond" w:cs="Miriam Fixed"/>
+        </w:rPr>
+        <w:t>build_samples</w:t>
+      </w:r>
+      <w:proofErr w:type="spellEnd"/>
+      <w:r>
+        <w:rPr>
+          <w:rFonts w:ascii="Garamond" w:hAnsi="Garamond" w:cs="Miriam Fixed"/>
+        </w:rPr>
+        <w:t xml:space="preserve"> to b</w:t>
+      </w:r>
+      <w:r>
+        <w:rPr>
+          <w:rFonts w:ascii="Garamond" w:hAnsi="Garamond" w:cs="Miriam Fixed"/>
+        </w:rPr>
+        <w:t>uild</w:t>
+      </w:r>
+      <w:r>
+        <w:rPr>
+          <w:rFonts w:ascii="Garamond" w:hAnsi="Garamond" w:cs="Miriam Fixed"/>
+        </w:rPr>
+        <w:t xml:space="preserve"> the</w:t>
+      </w:r>
+      <w:r>
+        <w:rPr>
+          <w:rFonts w:ascii="Garamond" w:hAnsi="Garamond" w:cs="Miriam Fixed"/>
+        </w:rPr>
+        <w:t xml:space="preserve"> </w:t>
+      </w:r>
+      <w:r>
+        <w:rPr>
+          <w:rFonts w:ascii="Garamond" w:hAnsi="Garamond" w:cs="Miriam Fixed"/>
+        </w:rPr>
+        <w:t>AOM</w:t>
+      </w:r>
+      <w:r>
+        <w:rPr>
+          <w:rFonts w:ascii="Garamond" w:hAnsi="Garamond" w:cs="Miriam Fixed"/>
+        </w:rPr>
+        <w:t xml:space="preserve"> dataset dictionary like</w:t>
+      </w:r>
+      <w:r>
+        <w:rPr>
+          <w:rFonts w:ascii="Garamond" w:hAnsi="Garamond" w:cs="Miriam Fixed"/>
+        </w:rPr>
+        <w:t xml:space="preserve"> in</w:t>
+      </w:r>
+      <w:r>
+        <w:rPr>
+          <w:rFonts w:ascii="Garamond" w:hAnsi="Garamond" w:cs="Miriam Fixed"/>
+        </w:rPr>
+        <w:t xml:space="preserve"> the notebook.</w:t>
+      </w:r>
+      <w:r>
+        <w:rPr>
+          <w:rFonts w:ascii="Garamond" w:hAnsi="Garamond" w:cs="Miriam Fixed"/>
+        </w:rPr>
+        <w:t xml:space="preserve"> “</w:t>
+      </w:r>
+      <w:proofErr w:type="spellStart"/>
+      <w:r>
+        <w:rPr>
+          <w:rFonts w:ascii="Garamond" w:hAnsi="Garamond" w:cs="Miriam Fixed"/>
+        </w:rPr>
+        <w:t>analysis_common</w:t>
+      </w:r>
+      <w:proofErr w:type="spellEnd"/>
+      <w:r>
+        <w:rPr>
+          <w:rFonts w:ascii="Garamond" w:hAnsi="Garamond" w:cs="Miriam Fixed"/>
+        </w:rPr>
+        <w:t>” is the longest script</w:t>
+      </w:r>
+      <w:r>
+        <w:rPr>
+          <w:rFonts w:ascii="Garamond" w:hAnsi="Garamond" w:cs="Miriam Fixed"/>
+        </w:rPr>
+        <w:t xml:space="preserve"> at 382 lines long,</w:t>
+      </w:r>
+      <w:r>
+        <w:rPr>
+          <w:rFonts w:ascii="Garamond" w:hAnsi="Garamond" w:cs="Miriam Fixed"/>
+        </w:rPr>
+        <w:t xml:space="preserve"> and is by far the most similar to the original notebook</w:t>
+      </w:r>
+      <w:r>
+        <w:rPr>
+          <w:rFonts w:ascii="Garamond" w:hAnsi="Garamond" w:cs="Miriam Fixed"/>
+        </w:rPr>
+        <w:t>.</w:t>
+      </w:r>
+    </w:p>
+    <w:p>
+      <w:pPr>
+        <w:spacing w:after="40" w:line="240" w:lineRule="auto"/>
+        <w:jc w:val="both"/>
+        <w:rPr>
+          <w:rFonts w:ascii="Garamond" w:hAnsi="Garamond" w:cs="Miriam Fixed"/>
+        </w:rPr>
+      </w:pPr>
+    </w:p>
+    <w:p>
+      <w:pPr>
+        <w:spacing w:after="40" w:line="240" w:lineRule="auto"/>
+        <w:jc w:val="both"/>
+        <w:rPr>
           <w:rFonts w:ascii="Times New Roman" w:hAnsi="Times New Roman" w:cs="Times New Roman"/>
           <w:b/>
           <w:bCs/>
         </w:rPr>
       </w:pPr>
-    </w:p>
-    <w:p>
-      <w:pPr>
-        <w:spacing w:after="40" w:line="240" w:lineRule="auto"/>
-        <w:jc w:val="both"/>
-        <w:rPr>
-          <w:rFonts w:ascii="Garamond" w:hAnsi="Garamond" w:cs="Times New Roman"/>
-        </w:rPr>
-      </w:pPr>
-      <w:r>
-        <w:rPr>
-          <w:rFonts w:ascii="Garamond" w:hAnsi="Garamond" w:cs="Times New Roman"/>
-        </w:rPr>
-        <w:t>Compose orchestrates services with minimal user intervention</w:t>
-      </w:r>
-      <w:r>
-        <w:rPr>
-          <w:rFonts w:ascii="Garamond" w:hAnsi="Garamond" w:cs="Times New Roman"/>
-        </w:rPr>
-        <w:t>; c</w:t>
-      </w:r>
-      <w:r>
-        <w:rPr>
-          <w:rFonts w:ascii="Garamond" w:hAnsi="Garamond" w:cs="Times New Roman"/>
-        </w:rPr>
-        <w:t>ompose manages service creation, dependency order, networking, and volume mounting. The entire system is started through a sequence of simple commands</w:t>
-      </w:r>
-      <w:r>
-        <w:rPr>
-          <w:rFonts w:ascii="Garamond" w:hAnsi="Garamond" w:cs="Times New Roman"/>
-        </w:rPr>
-        <w:t>:</w:t>
-      </w:r>
-    </w:p>
-    <w:p>
-      <w:pPr>
-        <w:spacing w:after="40" w:line="240" w:lineRule="auto"/>
-        <w:jc w:val="both"/>
-        <w:rPr>
-          <w:rFonts w:ascii="Miriam Fixed" w:hAnsi="Miriam Fixed" w:cs="Miriam Fixed"/>
-          <w:color w:val="FF0000"/>
-        </w:rPr>
-      </w:pPr>
-      <w:r>
-        <w:rPr>
-          <w:rFonts w:ascii="Miriam Fixed" w:hAnsi="Miriam Fixed" w:cs="Miriam Fixed" w:hint="cs"/>
-          <w:color w:val="FF0000"/>
-        </w:rPr>
-        <w:t xml:space="preserve">docker compose up -d </w:t>
-      </w:r>
-      <w:proofErr w:type="spellStart"/>
-      <w:r>
-        <w:rPr>
-          <w:rFonts w:ascii="Miriam Fixed" w:hAnsi="Miriam Fixed" w:cs="Miriam Fixed" w:hint="cs"/>
-          <w:color w:val="FF0000"/>
-        </w:rPr>
-        <w:t>rabbitmq</w:t>
-      </w:r>
-      <w:proofErr w:type="spellEnd"/>
-    </w:p>
-    <w:p>
-      <w:pPr>
-        <w:spacing w:after="40" w:line="240" w:lineRule="auto"/>
-        <w:jc w:val="both"/>
-        <w:rPr>
-          <w:rFonts w:ascii="Miriam Fixed" w:hAnsi="Miriam Fixed" w:cs="Miriam Fixed"/>
-          <w:color w:val="FF0000"/>
-        </w:rPr>
-      </w:pPr>
-      <w:r>
-        <w:rPr>
-          <w:rFonts w:ascii="Miriam Fixed" w:hAnsi="Miriam Fixed" w:cs="Miriam Fixed" w:hint="cs"/>
-          <w:color w:val="FF0000"/>
-        </w:rPr>
-        <w:t>docker compose up -d --scale worker=4</w:t>
-      </w:r>
-    </w:p>
-    <w:p>
-      <w:pPr>
-        <w:spacing w:after="40" w:line="240" w:lineRule="auto"/>
-        <w:jc w:val="both"/>
-        <w:rPr>
-          <w:rFonts w:ascii="Miriam Fixed" w:hAnsi="Miriam Fixed" w:cs="Miriam Fixed"/>
-          <w:color w:val="FF0000"/>
-        </w:rPr>
-      </w:pPr>
-      <w:r>
-        <w:rPr>
-          <w:rFonts w:ascii="Miriam Fixed" w:hAnsi="Miriam Fixed" w:cs="Miriam Fixed" w:hint="cs"/>
-          <w:color w:val="FF0000"/>
-        </w:rPr>
-        <w:t>docker compose run --rm producer</w:t>
-      </w:r>
-    </w:p>
-    <w:p>
-      <w:pPr>
-        <w:spacing w:after="40" w:line="240" w:lineRule="auto"/>
-        <w:jc w:val="both"/>
-        <w:rPr>
-          <w:rFonts w:ascii="Miriam Fixed" w:hAnsi="Miriam Fixed" w:cs="Miriam Fixed"/>
-          <w:color w:val="FF0000"/>
-        </w:rPr>
-      </w:pPr>
-      <w:r>
-        <w:rPr>
-          <w:rFonts w:ascii="Miriam Fixed" w:hAnsi="Miriam Fixed" w:cs="Miriam Fixed" w:hint="cs"/>
-          <w:color w:val="FF0000"/>
-        </w:rPr>
-        <w:t>docker compose run --rm aggregator</w:t>
-      </w:r>
-    </w:p>
-    <w:p>
-      <w:pPr>
-        <w:spacing w:after="40" w:line="240" w:lineRule="auto"/>
-        <w:jc w:val="both"/>
-        <w:rPr>
-          <w:rFonts w:ascii="Garamond" w:hAnsi="Garamond" w:cs="Miriam Fixed"/>
-        </w:rPr>
-      </w:pPr>
-      <w:r>
-        <w:rPr>
-          <w:rFonts w:ascii="Garamond" w:hAnsi="Garamond" w:cs="Miriam Fixed"/>
-        </w:rPr>
-        <w:t>[ReadMe.MD]</w:t>
-      </w:r>
-      <w:r>
-        <w:rPr>
-          <w:rFonts w:ascii="Garamond" w:hAnsi="Garamond" w:cs="Miriam Fixed"/>
-        </w:rPr>
-        <w:t>,</w:t>
-      </w:r>
-    </w:p>
-    <w:p>
-      <w:pPr>
-        <w:spacing w:after="40" w:line="240" w:lineRule="auto"/>
-        <w:jc w:val="both"/>
-        <w:rPr>
-          <w:rFonts w:ascii="Garamond" w:hAnsi="Garamond" w:cs="Miriam Fixed"/>
-        </w:rPr>
-      </w:pPr>
-      <w:r>
-        <w:rPr>
-          <w:rFonts w:ascii="Garamond" w:hAnsi="Garamond" w:cs="Miriam Fixed"/>
-        </w:rPr>
-        <w:t>which are then managed by a YAML file</w:t>
-      </w:r>
-    </w:p>
-    <w:p>
-      <w:pPr>
-        <w:spacing w:after="40" w:line="240" w:lineRule="auto"/>
-        <w:jc w:val="both"/>
-        <w:rPr>
-          <w:rFonts w:ascii="Garamond" w:hAnsi="Garamond" w:cs="Miriam Fixed"/>
-        </w:rPr>
-      </w:pPr>
-      <w:r>
-        <w:rPr>
-          <w:rFonts w:ascii="Garamond" w:hAnsi="Garamond" w:cs="Miriam Fixed"/>
-        </w:rPr>
-        <w:t>.</w:t>
-      </w:r>
-      <w:r>
-        <w:rPr>
-          <w:rFonts w:ascii="Garamond" w:hAnsi="Garamond" w:cs="Miriam Fixed"/>
-        </w:rPr>
-        <w:br/>
-      </w:r>
-      <w:r>
-        <w:rPr>
-          <w:rFonts w:ascii="Garamond" w:hAnsi="Garamond" w:cs="Miriam Fixed"/>
-        </w:rPr>
-        <w:t>All three services rely on a master script “</w:t>
-      </w:r>
-      <w:proofErr w:type="spellStart"/>
-      <w:r>
-        <w:rPr>
-          <w:rFonts w:ascii="Garamond" w:hAnsi="Garamond" w:cs="Miriam Fixed"/>
-        </w:rPr>
-        <w:t>analysis_common</w:t>
-      </w:r>
-      <w:proofErr w:type="spellEnd"/>
-      <w:r>
-        <w:rPr>
-          <w:rFonts w:ascii="Garamond" w:hAnsi="Garamond" w:cs="Miriam Fixed"/>
-        </w:rPr>
-        <w:t xml:space="preserve">” for </w:t>
-      </w:r>
-      <w:proofErr w:type="gramStart"/>
-      <w:r>
-        <w:rPr>
-          <w:rFonts w:ascii="Garamond" w:hAnsi="Garamond" w:cs="Miriam Fixed"/>
-        </w:rPr>
-        <w:t>commonly-used</w:t>
-      </w:r>
-      <w:proofErr w:type="gramEnd"/>
-      <w:r>
-        <w:rPr>
-          <w:rFonts w:ascii="Garamond" w:hAnsi="Garamond" w:cs="Miriam Fixed"/>
-        </w:rPr>
-        <w:t xml:space="preserve"> functions to keep the </w:t>
-      </w:r>
-      <w:r>
-        <w:rPr>
-          <w:rFonts w:ascii="Garamond" w:hAnsi="Garamond" w:cs="Miriam Fixed"/>
-        </w:rPr>
-        <w:t>containers light</w:t>
-      </w:r>
-      <w:r>
-        <w:rPr>
-          <w:rFonts w:ascii="Garamond" w:hAnsi="Garamond" w:cs="Miriam Fixed"/>
-        </w:rPr>
-        <w:t xml:space="preserve"> and limit the number of imports required</w:t>
-      </w:r>
-      <w:r>
-        <w:rPr>
-          <w:rFonts w:ascii="Garamond" w:hAnsi="Garamond" w:cs="Miriam Fixed"/>
-        </w:rPr>
-        <w:t>. Aggregator imports several variables</w:t>
-      </w:r>
-      <w:r>
-        <w:rPr>
-          <w:rFonts w:ascii="Garamond" w:hAnsi="Garamond" w:cs="Miriam Fixed"/>
-        </w:rPr>
-        <w:t>;</w:t>
-      </w:r>
-      <w:r>
-        <w:rPr>
-          <w:rFonts w:ascii="Garamond" w:hAnsi="Garamond" w:cs="Miriam Fixed"/>
-        </w:rPr>
-        <w:t xml:space="preserve"> worker imports the method </w:t>
-      </w:r>
-      <w:proofErr w:type="spellStart"/>
-      <w:r>
-        <w:rPr>
-          <w:rFonts w:ascii="Garamond" w:hAnsi="Garamond" w:cs="Miriam Fixed"/>
-        </w:rPr>
-        <w:t>process_file</w:t>
-      </w:r>
-      <w:proofErr w:type="spellEnd"/>
-      <w:r>
-        <w:rPr>
-          <w:rFonts w:ascii="Garamond" w:hAnsi="Garamond" w:cs="Miriam Fixed"/>
-        </w:rPr>
-        <w:t xml:space="preserve"> which contains </w:t>
-      </w:r>
-      <w:r>
-        <w:rPr>
-          <w:rFonts w:ascii="Garamond" w:hAnsi="Garamond" w:cs="Miriam Fixed"/>
-        </w:rPr>
-        <w:t xml:space="preserve">logic to </w:t>
-      </w:r>
-      <w:r>
-        <w:rPr>
-          <w:rFonts w:ascii="Garamond" w:hAnsi="Garamond" w:cs="Miriam Fixed"/>
-        </w:rPr>
-        <w:t>open ROOT file, apply notebook-style final-analysis logic,</w:t>
-      </w:r>
-      <w:r>
-        <w:rPr>
-          <w:rFonts w:ascii="Garamond" w:hAnsi="Garamond" w:cs="Miriam Fixed"/>
-        </w:rPr>
-        <w:t xml:space="preserve"> </w:t>
-      </w:r>
-      <w:r>
-        <w:rPr>
-          <w:rFonts w:ascii="Garamond" w:hAnsi="Garamond" w:cs="Miriam Fixed"/>
-        </w:rPr>
-        <w:t xml:space="preserve">and return a </w:t>
-      </w:r>
-      <w:proofErr w:type="spellStart"/>
-      <w:r>
-        <w:rPr>
-          <w:rFonts w:ascii="Garamond" w:hAnsi="Garamond" w:cs="Miriam Fixed"/>
-        </w:rPr>
-        <w:t>dict</w:t>
-      </w:r>
-      <w:proofErr w:type="spellEnd"/>
-      <w:r>
-        <w:rPr>
-          <w:rFonts w:ascii="Garamond" w:hAnsi="Garamond" w:cs="Miriam Fixed"/>
-        </w:rPr>
-        <w:t xml:space="preserve"> with a pure-</w:t>
-      </w:r>
-      <w:proofErr w:type="spellStart"/>
-      <w:r>
-        <w:rPr>
-          <w:rFonts w:ascii="Garamond" w:hAnsi="Garamond" w:cs="Miriam Fixed"/>
-        </w:rPr>
-        <w:t>numpy</w:t>
-      </w:r>
-      <w:proofErr w:type="spellEnd"/>
-      <w:r>
-        <w:rPr>
-          <w:rFonts w:ascii="Garamond" w:hAnsi="Garamond" w:cs="Miriam Fixed"/>
-        </w:rPr>
-        <w:t xml:space="preserve"> histogram</w:t>
-      </w:r>
-      <w:r>
-        <w:rPr>
-          <w:rFonts w:ascii="Garamond" w:hAnsi="Garamond" w:cs="Miriam Fixed"/>
-        </w:rPr>
-        <w:t xml:space="preserve">; producer </w:t>
-      </w:r>
-      <w:r>
-        <w:rPr>
-          <w:rFonts w:ascii="Garamond" w:hAnsi="Garamond" w:cs="Miriam Fixed"/>
-        </w:rPr>
-        <w:t xml:space="preserve">imports </w:t>
-      </w:r>
-      <w:proofErr w:type="spellStart"/>
-      <w:r>
-        <w:rPr>
-          <w:rFonts w:ascii="Garamond" w:hAnsi="Garamond" w:cs="Miriam Fixed"/>
-        </w:rPr>
-        <w:t>build_samples</w:t>
-      </w:r>
-      <w:proofErr w:type="spellEnd"/>
-      <w:r>
-        <w:rPr>
-          <w:rFonts w:ascii="Garamond" w:hAnsi="Garamond" w:cs="Miriam Fixed"/>
-        </w:rPr>
-        <w:t xml:space="preserve"> to b</w:t>
-      </w:r>
-      <w:r>
-        <w:rPr>
-          <w:rFonts w:ascii="Garamond" w:hAnsi="Garamond" w:cs="Miriam Fixed"/>
-        </w:rPr>
-        <w:t>uild</w:t>
-      </w:r>
-      <w:r>
-        <w:rPr>
-          <w:rFonts w:ascii="Garamond" w:hAnsi="Garamond" w:cs="Miriam Fixed"/>
-        </w:rPr>
-        <w:t xml:space="preserve"> the</w:t>
-      </w:r>
-      <w:r>
-        <w:rPr>
-          <w:rFonts w:ascii="Garamond" w:hAnsi="Garamond" w:cs="Miriam Fixed"/>
-        </w:rPr>
-        <w:t xml:space="preserve"> </w:t>
-      </w:r>
-      <w:r>
-        <w:rPr>
-          <w:rFonts w:ascii="Garamond" w:hAnsi="Garamond" w:cs="Miriam Fixed"/>
-        </w:rPr>
-        <w:t>AOM</w:t>
-      </w:r>
-      <w:r>
-        <w:rPr>
-          <w:rFonts w:ascii="Garamond" w:hAnsi="Garamond" w:cs="Miriam Fixed"/>
-        </w:rPr>
-        <w:t xml:space="preserve"> dataset dictionary like the notebook.</w:t>
-      </w:r>
-      <w:r>
-        <w:rPr>
-          <w:rFonts w:ascii="Garamond" w:hAnsi="Garamond" w:cs="Miriam Fixed"/>
-        </w:rPr>
-        <w:t xml:space="preserve"> “</w:t>
-      </w:r>
-      <w:proofErr w:type="spellStart"/>
-      <w:proofErr w:type="gramStart"/>
-      <w:r>
-        <w:rPr>
-          <w:rFonts w:ascii="Garamond" w:hAnsi="Garamond" w:cs="Miriam Fixed"/>
-        </w:rPr>
-        <w:t>analysis</w:t>
-      </w:r>
-      <w:proofErr w:type="gramEnd"/>
-      <w:r>
-        <w:rPr>
-          <w:rFonts w:ascii="Garamond" w:hAnsi="Garamond" w:cs="Miriam Fixed"/>
-        </w:rPr>
-        <w:t>_common</w:t>
-      </w:r>
-      <w:proofErr w:type="spellEnd"/>
-      <w:r>
-        <w:rPr>
-          <w:rFonts w:ascii="Garamond" w:hAnsi="Garamond" w:cs="Miriam Fixed"/>
-        </w:rPr>
-        <w:t>” is the longest script</w:t>
-      </w:r>
-      <w:r>
-        <w:rPr>
-          <w:rFonts w:ascii="Garamond" w:hAnsi="Garamond" w:cs="Miriam Fixed"/>
-        </w:rPr>
-        <w:t xml:space="preserve"> at 382 lines </w:t>
-      </w:r>
-      <w:proofErr w:type="gramStart"/>
-      <w:r>
-        <w:rPr>
-          <w:rFonts w:ascii="Garamond" w:hAnsi="Garamond" w:cs="Miriam Fixed"/>
-        </w:rPr>
-        <w:t>long,</w:t>
-      </w:r>
-      <w:r>
-        <w:rPr>
-          <w:rFonts w:ascii="Garamond" w:hAnsi="Garamond" w:cs="Miriam Fixed"/>
-        </w:rPr>
-        <w:t xml:space="preserve"> and</w:t>
-      </w:r>
-      <w:proofErr w:type="gramEnd"/>
-      <w:r>
-        <w:rPr>
-          <w:rFonts w:ascii="Garamond" w:hAnsi="Garamond" w:cs="Miriam Fixed"/>
-        </w:rPr>
-        <w:t xml:space="preserve"> is by far the most </w:t>
-      </w:r>
-      <w:proofErr w:type="gramStart"/>
-      <w:r>
-        <w:rPr>
-          <w:rFonts w:ascii="Garamond" w:hAnsi="Garamond" w:cs="Miriam Fixed"/>
-        </w:rPr>
-        <w:t>similar to</w:t>
-      </w:r>
-      <w:proofErr w:type="gramEnd"/>
-      <w:r>
-        <w:rPr>
-          <w:rFonts w:ascii="Garamond" w:hAnsi="Garamond" w:cs="Miriam Fixed"/>
-        </w:rPr>
-        <w:t xml:space="preserve"> the original notebook. </w:t>
-      </w:r>
-    </w:p>
-    <w:p>
-      <w:pPr>
-        <w:spacing w:after="40" w:line="240" w:lineRule="auto"/>
-        <w:jc w:val="both"/>
-        <w:rPr>
-          <w:rFonts w:ascii="Garamond" w:hAnsi="Garamond" w:cs="Miriam Fixed"/>
-        </w:rPr>
-      </w:pPr>
-    </w:p>
-    <w:p>
-      <w:pPr>
-        <w:spacing w:after="40" w:line="240" w:lineRule="auto"/>
-        <w:jc w:val="both"/>
+      <w:r>
         <w:rPr>
           <w:rFonts w:ascii="Times New Roman" w:hAnsi="Times New Roman" w:cs="Times New Roman"/>
           <w:b/>
           <w:bCs/>
         </w:rPr>
-      </w:pPr>
-      <w:r>
-        <w:rPr>
-          <w:rFonts w:ascii="Times New Roman" w:hAnsi="Times New Roman" w:cs="Times New Roman"/>
-          <w:b/>
-          <w:bCs/>
-        </w:rPr>
         <w:t>3.1. Producer</w:t>
       </w:r>
     </w:p>
@@ -2319,7 +2479,13 @@
         <w:rPr>
           <w:rFonts w:ascii="Garamond" w:hAnsi="Garamond" w:cs="Times New Roman"/>
         </w:rPr>
-        <w:t xml:space="preserve"> to retrieve the list of dataset URLs, then publishes one message per ROOT file into a durable RabbitMQ queue:</w:t>
+        <w:t xml:space="preserve"> to retrieve the list of dataset URLs, then publishes one message per ROOT file into a durable RabbitMQ queue</w:t>
+      </w:r>
+      <w:r>
+        <w:rPr>
+          <w:rFonts w:ascii="Garamond" w:hAnsi="Garamond" w:cs="Times New Roman"/>
+        </w:rPr>
+        <w:t>.</w:t>
       </w:r>
       <w:r>
         <w:rPr>
@@ -2387,7 +2553,6 @@
           <w:lang w:eastAsia="en-GB"/>
           <w14:ligatures w14:val="none"/>
         </w:rPr>
-        <w:lastRenderedPageBreak/>
         <w:t>for</w:t>
       </w:r>
       <w:r>
@@ -2727,7 +2892,6 @@
         </w:rPr>
       </w:pPr>
       <w:proofErr w:type="spellStart"/>
-      <w:proofErr w:type="gramStart"/>
       <w:r>
         <w:rPr>
           <w:rFonts w:ascii="Consolas" w:eastAsia="Times New Roman" w:hAnsi="Consolas" w:cs="Times New Roman"/>
@@ -2762,9 +2926,262 @@
           <w:lang w:eastAsia="en-GB"/>
           <w14:ligatures w14:val="none"/>
         </w:rPr>
-        <w:t>basic</w:t>
-      </w:r>
-      <w:proofErr w:type="gramEnd"/>
+        <w:t>basic_publish</w:t>
+      </w:r>
+      <w:proofErr w:type="spellEnd"/>
+      <w:r>
+        <w:rPr>
+          <w:rFonts w:ascii="Consolas" w:eastAsia="Times New Roman" w:hAnsi="Consolas" w:cs="Times New Roman"/>
+          <w:color w:val="CCCCCC"/>
+          <w:kern w:val="0"/>
+          <w:sz w:val="21"/>
+          <w:szCs w:val="21"/>
+          <w:lang w:eastAsia="en-GB"/>
+          <w14:ligatures w14:val="none"/>
+        </w:rPr>
+        <w:t>(</w:t>
+      </w:r>
+    </w:p>
+    <w:p>
+      <w:pPr>
+        <w:shd w:val="clear" w:color="auto" w:fill="1F1F1F"/>
+        <w:spacing w:after="0" w:line="285" w:lineRule="atLeast"/>
+        <w:rPr>
+          <w:rFonts w:ascii="Consolas" w:eastAsia="Times New Roman" w:hAnsi="Consolas" w:cs="Times New Roman"/>
+          <w:color w:val="CCCCCC"/>
+          <w:kern w:val="0"/>
+          <w:sz w:val="21"/>
+          <w:szCs w:val="21"/>
+          <w:lang w:eastAsia="en-GB"/>
+          <w14:ligatures w14:val="none"/>
+        </w:rPr>
+      </w:pPr>
+      <w:r>
+        <w:rPr>
+          <w:rFonts w:ascii="Consolas" w:eastAsia="Times New Roman" w:hAnsi="Consolas" w:cs="Times New Roman"/>
+          <w:color w:val="CCCCCC"/>
+          <w:kern w:val="0"/>
+          <w:sz w:val="21"/>
+          <w:szCs w:val="21"/>
+          <w:lang w:eastAsia="en-GB"/>
+          <w14:ligatures w14:val="none"/>
+        </w:rPr>
+        <w:t xml:space="preserve">          </w:t>
+      </w:r>
+      <w:r>
+        <w:rPr>
+          <w:rFonts w:ascii="Consolas" w:eastAsia="Times New Roman" w:hAnsi="Consolas" w:cs="Times New Roman"/>
+          <w:color w:val="9CDCFE"/>
+          <w:kern w:val="0"/>
+          <w:sz w:val="21"/>
+          <w:szCs w:val="21"/>
+          <w:lang w:eastAsia="en-GB"/>
+          <w14:ligatures w14:val="none"/>
+        </w:rPr>
+        <w:t>exchange</w:t>
+      </w:r>
+      <w:r>
+        <w:rPr>
+          <w:rFonts w:ascii="Consolas" w:eastAsia="Times New Roman" w:hAnsi="Consolas" w:cs="Times New Roman"/>
+          <w:color w:val="D4D4D4"/>
+          <w:kern w:val="0"/>
+          <w:sz w:val="21"/>
+          <w:szCs w:val="21"/>
+          <w:lang w:eastAsia="en-GB"/>
+          <w14:ligatures w14:val="none"/>
+        </w:rPr>
+        <w:t>=</w:t>
+      </w:r>
+      <w:r>
+        <w:rPr>
+          <w:rFonts w:ascii="Consolas" w:eastAsia="Times New Roman" w:hAnsi="Consolas" w:cs="Times New Roman"/>
+          <w:color w:val="CE9178"/>
+          <w:kern w:val="0"/>
+          <w:sz w:val="21"/>
+          <w:szCs w:val="21"/>
+          <w:lang w:eastAsia="en-GB"/>
+          <w14:ligatures w14:val="none"/>
+        </w:rPr>
+        <w:t>""</w:t>
+      </w:r>
+      <w:r>
+        <w:rPr>
+          <w:rFonts w:ascii="Consolas" w:eastAsia="Times New Roman" w:hAnsi="Consolas" w:cs="Times New Roman"/>
+          <w:color w:val="CCCCCC"/>
+          <w:kern w:val="0"/>
+          <w:sz w:val="21"/>
+          <w:szCs w:val="21"/>
+          <w:lang w:eastAsia="en-GB"/>
+          <w14:ligatures w14:val="none"/>
+        </w:rPr>
+        <w:t>,</w:t>
+      </w:r>
+    </w:p>
+    <w:p>
+      <w:pPr>
+        <w:shd w:val="clear" w:color="auto" w:fill="1F1F1F"/>
+        <w:spacing w:after="0" w:line="285" w:lineRule="atLeast"/>
+        <w:rPr>
+          <w:rFonts w:ascii="Consolas" w:eastAsia="Times New Roman" w:hAnsi="Consolas" w:cs="Times New Roman"/>
+          <w:color w:val="CCCCCC"/>
+          <w:kern w:val="0"/>
+          <w:sz w:val="21"/>
+          <w:szCs w:val="21"/>
+          <w:lang w:eastAsia="en-GB"/>
+          <w14:ligatures w14:val="none"/>
+        </w:rPr>
+      </w:pPr>
+      <w:r>
+        <w:rPr>
+          <w:rFonts w:ascii="Consolas" w:eastAsia="Times New Roman" w:hAnsi="Consolas" w:cs="Times New Roman"/>
+          <w:color w:val="CCCCCC"/>
+          <w:kern w:val="0"/>
+          <w:sz w:val="21"/>
+          <w:szCs w:val="21"/>
+          <w:lang w:eastAsia="en-GB"/>
+          <w14:ligatures w14:val="none"/>
+        </w:rPr>
+        <w:t xml:space="preserve">      </w:t>
+      </w:r>
+      <w:r>
+        <w:rPr>
+          <w:rFonts w:ascii="Consolas" w:eastAsia="Times New Roman" w:hAnsi="Consolas" w:cs="Times New Roman"/>
+          <w:color w:val="CCCCCC"/>
+          <w:kern w:val="0"/>
+          <w:sz w:val="21"/>
+          <w:szCs w:val="21"/>
+          <w:lang w:eastAsia="en-GB"/>
+          <w14:ligatures w14:val="none"/>
+        </w:rPr>
+        <w:tab/>
+        <w:t xml:space="preserve">    </w:t>
+      </w:r>
+      <w:proofErr w:type="spellStart"/>
+      <w:r>
+        <w:rPr>
+          <w:rFonts w:ascii="Consolas" w:eastAsia="Times New Roman" w:hAnsi="Consolas" w:cs="Times New Roman"/>
+          <w:color w:val="9CDCFE"/>
+          <w:kern w:val="0"/>
+          <w:sz w:val="21"/>
+          <w:szCs w:val="21"/>
+          <w:lang w:eastAsia="en-GB"/>
+          <w14:ligatures w14:val="none"/>
+        </w:rPr>
+        <w:t>routing_key</w:t>
+      </w:r>
+      <w:proofErr w:type="spellEnd"/>
+      <w:r>
+        <w:rPr>
+          <w:rFonts w:ascii="Consolas" w:eastAsia="Times New Roman" w:hAnsi="Consolas" w:cs="Times New Roman"/>
+          <w:color w:val="D4D4D4"/>
+          <w:kern w:val="0"/>
+          <w:sz w:val="21"/>
+          <w:szCs w:val="21"/>
+          <w:lang w:eastAsia="en-GB"/>
+          <w14:ligatures w14:val="none"/>
+        </w:rPr>
+        <w:t>=</w:t>
+      </w:r>
+      <w:r>
+        <w:rPr>
+          <w:rFonts w:ascii="Consolas" w:eastAsia="Times New Roman" w:hAnsi="Consolas" w:cs="Times New Roman"/>
+          <w:color w:val="4FC1FF"/>
+          <w:kern w:val="0"/>
+          <w:sz w:val="21"/>
+          <w:szCs w:val="21"/>
+          <w:lang w:eastAsia="en-GB"/>
+          <w14:ligatures w14:val="none"/>
+        </w:rPr>
+        <w:t>QUEUE</w:t>
+      </w:r>
+      <w:r>
+        <w:rPr>
+          <w:rFonts w:ascii="Consolas" w:eastAsia="Times New Roman" w:hAnsi="Consolas" w:cs="Times New Roman"/>
+          <w:color w:val="CCCCCC"/>
+          <w:kern w:val="0"/>
+          <w:sz w:val="21"/>
+          <w:szCs w:val="21"/>
+          <w:lang w:eastAsia="en-GB"/>
+          <w14:ligatures w14:val="none"/>
+        </w:rPr>
+        <w:t>,</w:t>
+      </w:r>
+    </w:p>
+    <w:p>
+      <w:pPr>
+        <w:shd w:val="clear" w:color="auto" w:fill="1F1F1F"/>
+        <w:spacing w:after="0" w:line="285" w:lineRule="atLeast"/>
+        <w:rPr>
+          <w:rFonts w:ascii="Consolas" w:eastAsia="Times New Roman" w:hAnsi="Consolas" w:cs="Times New Roman"/>
+          <w:color w:val="CCCCCC"/>
+          <w:kern w:val="0"/>
+          <w:sz w:val="21"/>
+          <w:szCs w:val="21"/>
+          <w:lang w:eastAsia="en-GB"/>
+          <w14:ligatures w14:val="none"/>
+        </w:rPr>
+      </w:pPr>
+      <w:r>
+        <w:rPr>
+          <w:rFonts w:ascii="Consolas" w:eastAsia="Times New Roman" w:hAnsi="Consolas" w:cs="Times New Roman"/>
+          <w:color w:val="CCCCCC"/>
+          <w:kern w:val="0"/>
+          <w:sz w:val="21"/>
+          <w:szCs w:val="21"/>
+          <w:lang w:eastAsia="en-GB"/>
+          <w14:ligatures w14:val="none"/>
+        </w:rPr>
+        <w:t xml:space="preserve">          </w:t>
+      </w:r>
+      <w:r>
+        <w:rPr>
+          <w:rFonts w:ascii="Consolas" w:eastAsia="Times New Roman" w:hAnsi="Consolas" w:cs="Times New Roman"/>
+          <w:color w:val="9CDCFE"/>
+          <w:kern w:val="0"/>
+          <w:sz w:val="21"/>
+          <w:szCs w:val="21"/>
+          <w:lang w:eastAsia="en-GB"/>
+          <w14:ligatures w14:val="none"/>
+        </w:rPr>
+        <w:t>body</w:t>
+      </w:r>
+      <w:r>
+        <w:rPr>
+          <w:rFonts w:ascii="Consolas" w:eastAsia="Times New Roman" w:hAnsi="Consolas" w:cs="Times New Roman"/>
+          <w:color w:val="D4D4D4"/>
+          <w:kern w:val="0"/>
+          <w:sz w:val="21"/>
+          <w:szCs w:val="21"/>
+          <w:lang w:eastAsia="en-GB"/>
+          <w14:ligatures w14:val="none"/>
+        </w:rPr>
+        <w:t>=</w:t>
+      </w:r>
+      <w:proofErr w:type="spellStart"/>
+      <w:r>
+        <w:rPr>
+          <w:rFonts w:ascii="Consolas" w:eastAsia="Times New Roman" w:hAnsi="Consolas" w:cs="Times New Roman"/>
+          <w:color w:val="4EC9B0"/>
+          <w:kern w:val="0"/>
+          <w:sz w:val="21"/>
+          <w:szCs w:val="21"/>
+          <w:lang w:eastAsia="en-GB"/>
+          <w14:ligatures w14:val="none"/>
+        </w:rPr>
+        <w:t>json</w:t>
+      </w:r>
+      <w:r>
+        <w:rPr>
+          <w:rFonts w:ascii="Consolas" w:eastAsia="Times New Roman" w:hAnsi="Consolas" w:cs="Times New Roman"/>
+          <w:color w:val="CCCCCC"/>
+          <w:kern w:val="0"/>
+          <w:sz w:val="21"/>
+          <w:szCs w:val="21"/>
+          <w:lang w:eastAsia="en-GB"/>
+          <w14:ligatures w14:val="none"/>
+        </w:rPr>
+        <w:t>.</w:t>
+      </w:r>
       <w:r>
         <w:rPr>
           <w:rFonts w:ascii="Consolas" w:eastAsia="Times New Roman" w:hAnsi="Consolas" w:cs="Times New Roman"/>
@@ -2775,9 +3192,315 @@
           <w:lang w:eastAsia="en-GB"/>
           <w14:ligatures w14:val="none"/>
         </w:rPr>
-        <w:t>_</w:t>
-      </w:r>
-      <w:proofErr w:type="gramStart"/>
+        <w:t>dumps</w:t>
+      </w:r>
+      <w:proofErr w:type="spellEnd"/>
+      <w:r>
+        <w:rPr>
+          <w:rFonts w:ascii="Consolas" w:eastAsia="Times New Roman" w:hAnsi="Consolas" w:cs="Times New Roman"/>
+          <w:color w:val="CCCCCC"/>
+          <w:kern w:val="0"/>
+          <w:sz w:val="21"/>
+          <w:szCs w:val="21"/>
+          <w:lang w:eastAsia="en-GB"/>
+          <w14:ligatures w14:val="none"/>
+        </w:rPr>
+        <w:t>(</w:t>
+      </w:r>
+      <w:proofErr w:type="spellStart"/>
+      <w:r>
+        <w:rPr>
+          <w:rFonts w:ascii="Consolas" w:eastAsia="Times New Roman" w:hAnsi="Consolas" w:cs="Times New Roman"/>
+          <w:color w:val="9CDCFE"/>
+          <w:kern w:val="0"/>
+          <w:sz w:val="21"/>
+          <w:szCs w:val="21"/>
+          <w:lang w:eastAsia="en-GB"/>
+          <w14:ligatures w14:val="none"/>
+        </w:rPr>
+        <w:t>msg</w:t>
+      </w:r>
+      <w:proofErr w:type="spellEnd"/>
+      <w:r>
+        <w:rPr>
+          <w:rFonts w:ascii="Consolas" w:eastAsia="Times New Roman" w:hAnsi="Consolas" w:cs="Times New Roman"/>
+          <w:color w:val="CCCCCC"/>
+          <w:kern w:val="0"/>
+          <w:sz w:val="21"/>
+          <w:szCs w:val="21"/>
+          <w:lang w:eastAsia="en-GB"/>
+          <w14:ligatures w14:val="none"/>
+        </w:rPr>
+        <w:t>),</w:t>
+      </w:r>
+    </w:p>
+    <w:p>
+      <w:pPr>
+        <w:shd w:val="clear" w:color="auto" w:fill="1F1F1F"/>
+        <w:spacing w:after="0" w:line="285" w:lineRule="atLeast"/>
+        <w:rPr>
+          <w:rFonts w:ascii="Consolas" w:eastAsia="Times New Roman" w:hAnsi="Consolas" w:cs="Times New Roman"/>
+          <w:color w:val="9CDCFE"/>
+          <w:kern w:val="0"/>
+          <w:sz w:val="21"/>
+          <w:szCs w:val="21"/>
+          <w:lang w:eastAsia="en-GB"/>
+          <w14:ligatures w14:val="none"/>
+        </w:rPr>
+      </w:pPr>
+      <w:r>
+        <w:rPr>
+          <w:rFonts w:ascii="Consolas" w:eastAsia="Times New Roman" w:hAnsi="Consolas" w:cs="Times New Roman"/>
+          <w:color w:val="CCCCCC"/>
+          <w:kern w:val="0"/>
+          <w:sz w:val="21"/>
+          <w:szCs w:val="21"/>
+          <w:lang w:eastAsia="en-GB"/>
+          <w14:ligatures w14:val="none"/>
+        </w:rPr>
+        <w:t>         </w:t>
+      </w:r>
+      <w:r>
+        <w:rPr>
+          <w:rFonts w:ascii="Consolas" w:eastAsia="Times New Roman" w:hAnsi="Consolas" w:cs="Times New Roman"/>
+          <w:color w:val="CCCCCC"/>
+          <w:kern w:val="0"/>
+          <w:sz w:val="21"/>
+          <w:szCs w:val="21"/>
+          <w:lang w:eastAsia="en-GB"/>
+          <w14:ligatures w14:val="none"/>
+        </w:rPr>
+        <w:t xml:space="preserve"> </w:t>
+      </w:r>
+      <w:r>
+        <w:rPr>
+          <w:rFonts w:ascii="Consolas" w:eastAsia="Times New Roman" w:hAnsi="Consolas" w:cs="Times New Roman"/>
+          <w:color w:val="9CDCFE"/>
+          <w:kern w:val="0"/>
+          <w:sz w:val="21"/>
+          <w:szCs w:val="21"/>
+          <w:lang w:eastAsia="en-GB"/>
+          <w14:ligatures w14:val="none"/>
+        </w:rPr>
+        <w:t>properties</w:t>
+      </w:r>
+      <w:r>
+        <w:rPr>
+          <w:rFonts w:ascii="Consolas" w:eastAsia="Times New Roman" w:hAnsi="Consolas" w:cs="Times New Roman"/>
+          <w:color w:val="D4D4D4"/>
+          <w:kern w:val="0"/>
+          <w:sz w:val="21"/>
+          <w:szCs w:val="21"/>
+          <w:lang w:eastAsia="en-GB"/>
+          <w14:ligatures w14:val="none"/>
+        </w:rPr>
+        <w:t>=</w:t>
+      </w:r>
+      <w:proofErr w:type="spellStart"/>
+      <w:r>
+        <w:rPr>
+          <w:rFonts w:ascii="Consolas" w:eastAsia="Times New Roman" w:hAnsi="Consolas" w:cs="Times New Roman"/>
+          <w:color w:val="4EC9B0"/>
+          <w:kern w:val="0"/>
+          <w:sz w:val="21"/>
+          <w:szCs w:val="21"/>
+          <w:lang w:eastAsia="en-GB"/>
+          <w14:ligatures w14:val="none"/>
+        </w:rPr>
+        <w:t>pika</w:t>
+      </w:r>
+      <w:r>
+        <w:rPr>
+          <w:rFonts w:ascii="Consolas" w:eastAsia="Times New Roman" w:hAnsi="Consolas" w:cs="Times New Roman"/>
+          <w:color w:val="CCCCCC"/>
+          <w:kern w:val="0"/>
+          <w:sz w:val="21"/>
+          <w:szCs w:val="21"/>
+          <w:lang w:eastAsia="en-GB"/>
+          <w14:ligatures w14:val="none"/>
+        </w:rPr>
+        <w:t>.</w:t>
+      </w:r>
+      <w:r>
+        <w:rPr>
+          <w:rFonts w:ascii="Consolas" w:eastAsia="Times New Roman" w:hAnsi="Consolas" w:cs="Times New Roman"/>
+          <w:color w:val="4EC9B0"/>
+          <w:kern w:val="0"/>
+          <w:sz w:val="21"/>
+          <w:szCs w:val="21"/>
+          <w:lang w:eastAsia="en-GB"/>
+          <w14:ligatures w14:val="none"/>
+        </w:rPr>
+        <w:t>BasicProperties</w:t>
+      </w:r>
+      <w:proofErr w:type="spellEnd"/>
+      <w:r>
+        <w:rPr>
+          <w:rFonts w:ascii="Consolas" w:eastAsia="Times New Roman" w:hAnsi="Consolas" w:cs="Times New Roman"/>
+          <w:color w:val="CCCCCC"/>
+          <w:kern w:val="0"/>
+          <w:sz w:val="21"/>
+          <w:szCs w:val="21"/>
+          <w:lang w:eastAsia="en-GB"/>
+          <w14:ligatures w14:val="none"/>
+        </w:rPr>
+        <w:t>(</w:t>
+      </w:r>
+      <w:r>
+        <w:rPr>
+          <w:rFonts w:ascii="Consolas" w:eastAsia="Times New Roman" w:hAnsi="Consolas" w:cs="Times New Roman"/>
+          <w:color w:val="9CDCFE"/>
+          <w:kern w:val="0"/>
+          <w:sz w:val="21"/>
+          <w:szCs w:val="21"/>
+          <w:lang w:eastAsia="en-GB"/>
+          <w14:ligatures w14:val="none"/>
+        </w:rPr>
+        <w:t>de</w:t>
+      </w:r>
+      <w:r>
+        <w:rPr>
+          <w:rFonts w:ascii="Consolas" w:eastAsia="Times New Roman" w:hAnsi="Consolas" w:cs="Times New Roman"/>
+          <w:color w:val="9CDCFE"/>
+          <w:kern w:val="0"/>
+          <w:sz w:val="21"/>
+          <w:szCs w:val="21"/>
+          <w:lang w:eastAsia="en-GB"/>
+          <w14:ligatures w14:val="none"/>
+        </w:rPr>
+        <w:t xml:space="preserve">      </w:t>
+      </w:r>
+    </w:p>
+    <w:p>
+      <w:pPr>
+        <w:shd w:val="clear" w:color="auto" w:fill="1F1F1F"/>
+        <w:spacing w:after="0" w:line="285" w:lineRule="atLeast"/>
+        <w:rPr>
+          <w:rFonts w:ascii="Consolas" w:eastAsia="Times New Roman" w:hAnsi="Consolas" w:cs="Times New Roman"/>
+          <w:color w:val="CCCCCC"/>
+          <w:kern w:val="0"/>
+          <w:sz w:val="21"/>
+          <w:szCs w:val="21"/>
+          <w:lang w:eastAsia="en-GB"/>
+          <w14:ligatures w14:val="none"/>
+        </w:rPr>
+      </w:pPr>
+      <w:r>
+        <w:rPr>
+          <w:rFonts w:ascii="Consolas" w:eastAsia="Times New Roman" w:hAnsi="Consolas" w:cs="Times New Roman"/>
+          <w:color w:val="9CDCFE"/>
+          <w:kern w:val="0"/>
+          <w:sz w:val="21"/>
+          <w:szCs w:val="21"/>
+          <w:lang w:eastAsia="en-GB"/>
+          <w14:ligatures w14:val="none"/>
+        </w:rPr>
+        <w:t xml:space="preserve">                          </w:t>
+      </w:r>
+      <w:proofErr w:type="spellStart"/>
+      <w:r>
+        <w:rPr>
+          <w:rFonts w:ascii="Consolas" w:eastAsia="Times New Roman" w:hAnsi="Consolas" w:cs="Times New Roman"/>
+          <w:color w:val="9CDCFE"/>
+          <w:kern w:val="0"/>
+          <w:sz w:val="21"/>
+          <w:szCs w:val="21"/>
+          <w:lang w:eastAsia="en-GB"/>
+          <w14:ligatures w14:val="none"/>
+        </w:rPr>
+        <w:t>livery_mode</w:t>
+      </w:r>
+      <w:proofErr w:type="spellEnd"/>
+      <w:r>
+        <w:rPr>
+          <w:rFonts w:ascii="Consolas" w:eastAsia="Times New Roman" w:hAnsi="Consolas" w:cs="Times New Roman"/>
+          <w:color w:val="D4D4D4"/>
+          <w:kern w:val="0"/>
+          <w:sz w:val="21"/>
+          <w:szCs w:val="21"/>
+          <w:lang w:eastAsia="en-GB"/>
+          <w14:ligatures w14:val="none"/>
+        </w:rPr>
+        <w:t>=</w:t>
+      </w:r>
+      <w:r>
+        <w:rPr>
+          <w:rFonts w:ascii="Consolas" w:eastAsia="Times New Roman" w:hAnsi="Consolas" w:cs="Times New Roman"/>
+          <w:color w:val="B5CEA8"/>
+          <w:kern w:val="0"/>
+          <w:sz w:val="21"/>
+          <w:szCs w:val="21"/>
+          <w:lang w:eastAsia="en-GB"/>
+          <w14:ligatures w14:val="none"/>
+        </w:rPr>
+        <w:t>2</w:t>
+      </w:r>
+      <w:r>
+        <w:rPr>
+          <w:rFonts w:ascii="Consolas" w:eastAsia="Times New Roman" w:hAnsi="Consolas" w:cs="Times New Roman"/>
+          <w:color w:val="CCCCCC"/>
+          <w:kern w:val="0"/>
+          <w:sz w:val="21"/>
+          <w:szCs w:val="21"/>
+          <w:lang w:eastAsia="en-GB"/>
+          <w14:ligatures w14:val="none"/>
+        </w:rPr>
+        <w:t>),</w:t>
+      </w:r>
+    </w:p>
+    <w:p>
+      <w:pPr>
+        <w:shd w:val="clear" w:color="auto" w:fill="1F1F1F"/>
+        <w:spacing w:after="0" w:line="285" w:lineRule="atLeast"/>
+        <w:rPr>
+          <w:rFonts w:ascii="Consolas" w:eastAsia="Times New Roman" w:hAnsi="Consolas" w:cs="Times New Roman"/>
+          <w:color w:val="CCCCCC"/>
+          <w:kern w:val="0"/>
+          <w:sz w:val="21"/>
+          <w:szCs w:val="21"/>
+          <w:lang w:eastAsia="en-GB"/>
+          <w14:ligatures w14:val="none"/>
+        </w:rPr>
+      </w:pPr>
+      <w:r>
+        <w:rPr>
+          <w:rFonts w:ascii="Consolas" w:eastAsia="Times New Roman" w:hAnsi="Consolas" w:cs="Times New Roman"/>
+          <w:color w:val="CCCCCC"/>
+          <w:kern w:val="0"/>
+          <w:sz w:val="21"/>
+          <w:szCs w:val="21"/>
+          <w:lang w:eastAsia="en-GB"/>
+          <w14:ligatures w14:val="none"/>
+        </w:rPr>
+        <w:t>      )</w:t>
+      </w:r>
+    </w:p>
+    <w:p>
+      <w:pPr>
+        <w:shd w:val="clear" w:color="auto" w:fill="1F1F1F"/>
+        <w:spacing w:after="0" w:line="285" w:lineRule="atLeast"/>
+        <w:rPr>
+          <w:rFonts w:ascii="Consolas" w:eastAsia="Times New Roman" w:hAnsi="Consolas" w:cs="Times New Roman"/>
+          <w:color w:val="CCCCCC"/>
+          <w:kern w:val="0"/>
+          <w:sz w:val="21"/>
+          <w:szCs w:val="21"/>
+          <w:lang w:eastAsia="en-GB"/>
+          <w14:ligatures w14:val="none"/>
+        </w:rPr>
+      </w:pPr>
+      <w:r>
+        <w:rPr>
+          <w:rFonts w:ascii="Consolas" w:eastAsia="Times New Roman" w:hAnsi="Consolas" w:cs="Times New Roman"/>
+          <w:color w:val="CCCCCC"/>
+          <w:kern w:val="0"/>
+          <w:sz w:val="21"/>
+          <w:szCs w:val="21"/>
+          <w:lang w:eastAsia="en-GB"/>
+          <w14:ligatures w14:val="none"/>
+        </w:rPr>
+        <w:t xml:space="preserve">      </w:t>
+      </w:r>
       <w:r>
         <w:rPr>
           <w:rFonts w:ascii="Consolas" w:eastAsia="Times New Roman" w:hAnsi="Consolas" w:cs="Times New Roman"/>
@@ -2788,9 +3511,8 @@
           <w:lang w:eastAsia="en-GB"/>
           <w14:ligatures w14:val="none"/>
         </w:rPr>
-        <w:t>publish</w:t>
-      </w:r>
-      <w:proofErr w:type="spellEnd"/>
+        <w:t>print</w:t>
+      </w:r>
       <w:r>
         <w:rPr>
           <w:rFonts w:ascii="Consolas" w:eastAsia="Times New Roman" w:hAnsi="Consolas" w:cs="Times New Roman"/>
@@ -2803,12 +3525,81 @@
         </w:rPr>
         <w:t>(</w:t>
       </w:r>
-      <w:proofErr w:type="gramEnd"/>
-    </w:p>
-    <w:p>
-      <w:pPr>
-        <w:shd w:val="clear" w:color="auto" w:fill="1F1F1F"/>
-        <w:spacing w:after="0" w:line="285" w:lineRule="atLeast"/>
+      <w:r>
+        <w:rPr>
+          <w:rFonts w:ascii="Consolas" w:eastAsia="Times New Roman" w:hAnsi="Consolas" w:cs="Times New Roman"/>
+          <w:color w:val="569CD6"/>
+          <w:kern w:val="0"/>
+          <w:sz w:val="21"/>
+          <w:szCs w:val="21"/>
+          <w:lang w:eastAsia="en-GB"/>
+          <w14:ligatures w14:val="none"/>
+        </w:rPr>
+        <w:t>f</w:t>
+      </w:r>
+      <w:r>
+        <w:rPr>
+          <w:rFonts w:ascii="Consolas" w:eastAsia="Times New Roman" w:hAnsi="Consolas" w:cs="Times New Roman"/>
+          <w:color w:val="CE9178"/>
+          <w:kern w:val="0"/>
+          <w:sz w:val="21"/>
+          <w:szCs w:val="21"/>
+          <w:lang w:eastAsia="en-GB"/>
+          <w14:ligatures w14:val="none"/>
+        </w:rPr>
+        <w:t xml:space="preserve">"[producer] Queued </w:t>
+      </w:r>
+      <w:r>
+        <w:rPr>
+          <w:rFonts w:ascii="Consolas" w:eastAsia="Times New Roman" w:hAnsi="Consolas" w:cs="Times New Roman"/>
+          <w:color w:val="569CD6"/>
+          <w:kern w:val="0"/>
+          <w:sz w:val="21"/>
+          <w:szCs w:val="21"/>
+          <w:lang w:eastAsia="en-GB"/>
+          <w14:ligatures w14:val="none"/>
+        </w:rPr>
+        <w:t>{</w:t>
+      </w:r>
+      <w:proofErr w:type="spellStart"/>
+      <w:r>
+        <w:rPr>
+          <w:rFonts w:ascii="Consolas" w:eastAsia="Times New Roman" w:hAnsi="Consolas" w:cs="Times New Roman"/>
+          <w:color w:val="9CDCFE"/>
+          <w:kern w:val="0"/>
+          <w:sz w:val="21"/>
+          <w:szCs w:val="21"/>
+          <w:lang w:eastAsia="en-GB"/>
+          <w14:ligatures w14:val="none"/>
+        </w:rPr>
+        <w:t>url</w:t>
+      </w:r>
+      <w:proofErr w:type="spellEnd"/>
+      <w:r>
+        <w:rPr>
+          <w:rFonts w:ascii="Consolas" w:eastAsia="Times New Roman" w:hAnsi="Consolas" w:cs="Times New Roman"/>
+          <w:color w:val="569CD6"/>
+          <w:kern w:val="0"/>
+          <w:sz w:val="21"/>
+          <w:szCs w:val="21"/>
+          <w:lang w:eastAsia="en-GB"/>
+          <w14:ligatures w14:val="none"/>
+        </w:rPr>
+        <w:t>}</w:t>
+      </w:r>
+      <w:r>
+        <w:rPr>
+          <w:rFonts w:ascii="Consolas" w:eastAsia="Times New Roman" w:hAnsi="Consolas" w:cs="Times New Roman"/>
+          <w:color w:val="CE9178"/>
+          <w:kern w:val="0"/>
+          <w:sz w:val="21"/>
+          <w:szCs w:val="21"/>
+          <w:lang w:eastAsia="en-GB"/>
+          <w14:ligatures w14:val="none"/>
+        </w:rPr>
+        <w:t>"</w:t>
+      </w:r>
+      <w:r>
         <w:rPr>
           <w:rFonts w:ascii="Consolas" w:eastAsia="Times New Roman" w:hAnsi="Consolas" w:cs="Times New Roman"/>
           <w:color w:val="CCCCCC"/>
@@ -2818,699 +3609,63 @@
           <w:lang w:eastAsia="en-GB"/>
           <w14:ligatures w14:val="none"/>
         </w:rPr>
-      </w:pPr>
-      <w:r>
-        <w:rPr>
-          <w:rFonts w:ascii="Consolas" w:eastAsia="Times New Roman" w:hAnsi="Consolas" w:cs="Times New Roman"/>
-          <w:color w:val="CCCCCC"/>
-          <w:kern w:val="0"/>
-          <w:sz w:val="21"/>
-          <w:szCs w:val="21"/>
-          <w:lang w:eastAsia="en-GB"/>
-          <w14:ligatures w14:val="none"/>
-        </w:rPr>
-        <w:t xml:space="preserve">          </w:t>
-      </w:r>
-      <w:r>
-        <w:rPr>
-          <w:rFonts w:ascii="Consolas" w:eastAsia="Times New Roman" w:hAnsi="Consolas" w:cs="Times New Roman"/>
-          <w:color w:val="9CDCFE"/>
-          <w:kern w:val="0"/>
-          <w:sz w:val="21"/>
-          <w:szCs w:val="21"/>
-          <w:lang w:eastAsia="en-GB"/>
-          <w14:ligatures w14:val="none"/>
-        </w:rPr>
-        <w:t>exchange</w:t>
-      </w:r>
-      <w:r>
-        <w:rPr>
-          <w:rFonts w:ascii="Consolas" w:eastAsia="Times New Roman" w:hAnsi="Consolas" w:cs="Times New Roman"/>
-          <w:color w:val="D4D4D4"/>
-          <w:kern w:val="0"/>
-          <w:sz w:val="21"/>
-          <w:szCs w:val="21"/>
-          <w:lang w:eastAsia="en-GB"/>
-          <w14:ligatures w14:val="none"/>
-        </w:rPr>
-        <w:t>=</w:t>
-      </w:r>
-      <w:r>
-        <w:rPr>
-          <w:rFonts w:ascii="Consolas" w:eastAsia="Times New Roman" w:hAnsi="Consolas" w:cs="Times New Roman"/>
-          <w:color w:val="CE9178"/>
-          <w:kern w:val="0"/>
-          <w:sz w:val="21"/>
-          <w:szCs w:val="21"/>
-          <w:lang w:eastAsia="en-GB"/>
-          <w14:ligatures w14:val="none"/>
-        </w:rPr>
-        <w:t>""</w:t>
-      </w:r>
-      <w:r>
-        <w:rPr>
-          <w:rFonts w:ascii="Consolas" w:eastAsia="Times New Roman" w:hAnsi="Consolas" w:cs="Times New Roman"/>
-          <w:color w:val="CCCCCC"/>
-          <w:kern w:val="0"/>
-          <w:sz w:val="21"/>
-          <w:szCs w:val="21"/>
-          <w:lang w:eastAsia="en-GB"/>
-          <w14:ligatures w14:val="none"/>
-        </w:rPr>
-        <w:t>,</w:t>
+        <w:t>)</w:t>
       </w:r>
     </w:p>
     <w:p>
       <w:pPr>
-        <w:shd w:val="clear" w:color="auto" w:fill="1F1F1F"/>
-        <w:spacing w:after="0" w:line="285" w:lineRule="atLeast"/>
-        <w:rPr>
-          <w:rFonts w:ascii="Consolas" w:eastAsia="Times New Roman" w:hAnsi="Consolas" w:cs="Times New Roman"/>
-          <w:color w:val="CCCCCC"/>
-          <w:kern w:val="0"/>
-          <w:sz w:val="21"/>
-          <w:szCs w:val="21"/>
-          <w:lang w:eastAsia="en-GB"/>
-          <w14:ligatures w14:val="none"/>
-        </w:rPr>
-      </w:pPr>
-      <w:r>
-        <w:rPr>
-          <w:rFonts w:ascii="Consolas" w:eastAsia="Times New Roman" w:hAnsi="Consolas" w:cs="Times New Roman"/>
-          <w:color w:val="CCCCCC"/>
-          <w:kern w:val="0"/>
-          <w:sz w:val="21"/>
-          <w:szCs w:val="21"/>
-          <w:lang w:eastAsia="en-GB"/>
-          <w14:ligatures w14:val="none"/>
-        </w:rPr>
-        <w:t xml:space="preserve">      </w:t>
-      </w:r>
-      <w:r>
-        <w:rPr>
-          <w:rFonts w:ascii="Consolas" w:eastAsia="Times New Roman" w:hAnsi="Consolas" w:cs="Times New Roman"/>
-          <w:color w:val="CCCCCC"/>
-          <w:kern w:val="0"/>
-          <w:sz w:val="21"/>
-          <w:szCs w:val="21"/>
-          <w:lang w:eastAsia="en-GB"/>
-          <w14:ligatures w14:val="none"/>
-        </w:rPr>
-        <w:tab/>
-        <w:t xml:space="preserve">    </w:t>
-      </w:r>
-      <w:proofErr w:type="spellStart"/>
-      <w:r>
-        <w:rPr>
-          <w:rFonts w:ascii="Consolas" w:eastAsia="Times New Roman" w:hAnsi="Consolas" w:cs="Times New Roman"/>
-          <w:color w:val="9CDCFE"/>
-          <w:kern w:val="0"/>
-          <w:sz w:val="21"/>
-          <w:szCs w:val="21"/>
-          <w:lang w:eastAsia="en-GB"/>
-          <w14:ligatures w14:val="none"/>
-        </w:rPr>
-        <w:t>routing_key</w:t>
-      </w:r>
-      <w:proofErr w:type="spellEnd"/>
-      <w:r>
-        <w:rPr>
-          <w:rFonts w:ascii="Consolas" w:eastAsia="Times New Roman" w:hAnsi="Consolas" w:cs="Times New Roman"/>
-          <w:color w:val="D4D4D4"/>
-          <w:kern w:val="0"/>
-          <w:sz w:val="21"/>
-          <w:szCs w:val="21"/>
-          <w:lang w:eastAsia="en-GB"/>
-          <w14:ligatures w14:val="none"/>
-        </w:rPr>
-        <w:t>=</w:t>
-      </w:r>
-      <w:r>
-        <w:rPr>
-          <w:rFonts w:ascii="Consolas" w:eastAsia="Times New Roman" w:hAnsi="Consolas" w:cs="Times New Roman"/>
-          <w:color w:val="4FC1FF"/>
-          <w:kern w:val="0"/>
-          <w:sz w:val="21"/>
-          <w:szCs w:val="21"/>
-          <w:lang w:eastAsia="en-GB"/>
-          <w14:ligatures w14:val="none"/>
-        </w:rPr>
-        <w:t>QUEUE</w:t>
-      </w:r>
-      <w:r>
-        <w:rPr>
-          <w:rFonts w:ascii="Consolas" w:eastAsia="Times New Roman" w:hAnsi="Consolas" w:cs="Times New Roman"/>
-          <w:color w:val="CCCCCC"/>
-          <w:kern w:val="0"/>
-          <w:sz w:val="21"/>
-          <w:szCs w:val="21"/>
-          <w:lang w:eastAsia="en-GB"/>
-          <w14:ligatures w14:val="none"/>
-        </w:rPr>
-        <w:t>,</w:t>
+        <w:spacing w:after="40" w:line="240" w:lineRule="auto"/>
+        <w:jc w:val="both"/>
+        <w:rPr>
+          <w:rFonts w:ascii="Times New Roman" w:hAnsi="Times New Roman" w:cs="Times New Roman"/>
+        </w:rPr>
+      </w:pPr>
+      <w:r>
+        <w:rPr>
+          <w:rFonts w:ascii="Times New Roman" w:hAnsi="Times New Roman" w:cs="Times New Roman"/>
+        </w:rPr>
+        <w:t>[</w:t>
+      </w:r>
+      <w:r>
+        <w:rPr>
+          <w:rFonts w:ascii="Times New Roman" w:hAnsi="Times New Roman" w:cs="Times New Roman"/>
+        </w:rPr>
+        <w:t>Line 27, producer.py</w:t>
+      </w:r>
+      <w:r>
+        <w:rPr>
+          <w:rFonts w:ascii="Times New Roman" w:hAnsi="Times New Roman" w:cs="Times New Roman"/>
+        </w:rPr>
+        <w:t>]</w:t>
+      </w:r>
+      <w:r>
+        <w:rPr>
+          <w:rFonts w:ascii="Times New Roman" w:hAnsi="Times New Roman" w:cs="Times New Roman"/>
+        </w:rPr>
+        <w:t>.</w:t>
       </w:r>
     </w:p>
     <w:p>
       <w:pPr>
-        <w:shd w:val="clear" w:color="auto" w:fill="1F1F1F"/>
-        <w:spacing w:after="0" w:line="285" w:lineRule="atLeast"/>
-        <w:rPr>
-          <w:rFonts w:ascii="Consolas" w:eastAsia="Times New Roman" w:hAnsi="Consolas" w:cs="Times New Roman"/>
-          <w:color w:val="CCCCCC"/>
-          <w:kern w:val="0"/>
-          <w:sz w:val="21"/>
-          <w:szCs w:val="21"/>
-          <w:lang w:eastAsia="en-GB"/>
-          <w14:ligatures w14:val="none"/>
-        </w:rPr>
-      </w:pPr>
-      <w:r>
-        <w:rPr>
-          <w:rFonts w:ascii="Consolas" w:eastAsia="Times New Roman" w:hAnsi="Consolas" w:cs="Times New Roman"/>
-          <w:color w:val="CCCCCC"/>
-          <w:kern w:val="0"/>
-          <w:sz w:val="21"/>
-          <w:szCs w:val="21"/>
-          <w:lang w:eastAsia="en-GB"/>
-          <w14:ligatures w14:val="none"/>
-        </w:rPr>
-        <w:t xml:space="preserve">          </w:t>
-      </w:r>
-      <w:r>
-        <w:rPr>
-          <w:rFonts w:ascii="Consolas" w:eastAsia="Times New Roman" w:hAnsi="Consolas" w:cs="Times New Roman"/>
-          <w:color w:val="9CDCFE"/>
-          <w:kern w:val="0"/>
-          <w:sz w:val="21"/>
-          <w:szCs w:val="21"/>
-          <w:lang w:eastAsia="en-GB"/>
-          <w14:ligatures w14:val="none"/>
-        </w:rPr>
-        <w:t>body</w:t>
-      </w:r>
-      <w:r>
-        <w:rPr>
-          <w:rFonts w:ascii="Consolas" w:eastAsia="Times New Roman" w:hAnsi="Consolas" w:cs="Times New Roman"/>
-          <w:color w:val="D4D4D4"/>
-          <w:kern w:val="0"/>
-          <w:sz w:val="21"/>
-          <w:szCs w:val="21"/>
-          <w:lang w:eastAsia="en-GB"/>
-          <w14:ligatures w14:val="none"/>
-        </w:rPr>
-        <w:t>=</w:t>
-      </w:r>
-      <w:proofErr w:type="spellStart"/>
-      <w:proofErr w:type="gramStart"/>
-      <w:r>
-        <w:rPr>
-          <w:rFonts w:ascii="Consolas" w:eastAsia="Times New Roman" w:hAnsi="Consolas" w:cs="Times New Roman"/>
-          <w:color w:val="4EC9B0"/>
-          <w:kern w:val="0"/>
-          <w:sz w:val="21"/>
-          <w:szCs w:val="21"/>
-          <w:lang w:eastAsia="en-GB"/>
-          <w14:ligatures w14:val="none"/>
-        </w:rPr>
-        <w:t>json</w:t>
-      </w:r>
-      <w:r>
-        <w:rPr>
-          <w:rFonts w:ascii="Consolas" w:eastAsia="Times New Roman" w:hAnsi="Consolas" w:cs="Times New Roman"/>
-          <w:color w:val="CCCCCC"/>
-          <w:kern w:val="0"/>
-          <w:sz w:val="21"/>
-          <w:szCs w:val="21"/>
-          <w:lang w:eastAsia="en-GB"/>
-          <w14:ligatures w14:val="none"/>
-        </w:rPr>
-        <w:t>.</w:t>
-      </w:r>
-      <w:r>
-        <w:rPr>
-          <w:rFonts w:ascii="Consolas" w:eastAsia="Times New Roman" w:hAnsi="Consolas" w:cs="Times New Roman"/>
-          <w:color w:val="DCDCAA"/>
-          <w:kern w:val="0"/>
-          <w:sz w:val="21"/>
-          <w:szCs w:val="21"/>
-          <w:lang w:eastAsia="en-GB"/>
-          <w14:ligatures w14:val="none"/>
-        </w:rPr>
-        <w:t>dumps</w:t>
-      </w:r>
-      <w:proofErr w:type="spellEnd"/>
-      <w:proofErr w:type="gramEnd"/>
-      <w:r>
-        <w:rPr>
-          <w:rFonts w:ascii="Consolas" w:eastAsia="Times New Roman" w:hAnsi="Consolas" w:cs="Times New Roman"/>
-          <w:color w:val="CCCCCC"/>
-          <w:kern w:val="0"/>
-          <w:sz w:val="21"/>
-          <w:szCs w:val="21"/>
-          <w:lang w:eastAsia="en-GB"/>
-          <w14:ligatures w14:val="none"/>
-        </w:rPr>
-        <w:t>(</w:t>
-      </w:r>
-      <w:proofErr w:type="spellStart"/>
-      <w:r>
-        <w:rPr>
-          <w:rFonts w:ascii="Consolas" w:eastAsia="Times New Roman" w:hAnsi="Consolas" w:cs="Times New Roman"/>
-          <w:color w:val="9CDCFE"/>
-          <w:kern w:val="0"/>
-          <w:sz w:val="21"/>
-          <w:szCs w:val="21"/>
-          <w:lang w:eastAsia="en-GB"/>
-          <w14:ligatures w14:val="none"/>
-        </w:rPr>
-        <w:t>msg</w:t>
-      </w:r>
-      <w:proofErr w:type="spellEnd"/>
-      <w:r>
-        <w:rPr>
-          <w:rFonts w:ascii="Consolas" w:eastAsia="Times New Roman" w:hAnsi="Consolas" w:cs="Times New Roman"/>
-          <w:color w:val="CCCCCC"/>
-          <w:kern w:val="0"/>
-          <w:sz w:val="21"/>
-          <w:szCs w:val="21"/>
-          <w:lang w:eastAsia="en-GB"/>
-          <w14:ligatures w14:val="none"/>
-        </w:rPr>
-        <w:t>),</w:t>
-      </w:r>
+        <w:spacing w:after="40" w:line="240" w:lineRule="auto"/>
+        <w:jc w:val="both"/>
+        <w:rPr>
+          <w:rFonts w:ascii="Times New Roman" w:hAnsi="Times New Roman" w:cs="Times New Roman"/>
+          <w:b/>
+          <w:bCs/>
+        </w:rPr>
+      </w:pPr>
     </w:p>
     <w:p>
       <w:pPr>
-        <w:shd w:val="clear" w:color="auto" w:fill="1F1F1F"/>
-        <w:spacing w:after="0" w:line="285" w:lineRule="atLeast"/>
-        <w:rPr>
-          <w:rFonts w:ascii="Consolas" w:eastAsia="Times New Roman" w:hAnsi="Consolas" w:cs="Times New Roman"/>
-          <w:color w:val="9CDCFE"/>
-          <w:kern w:val="0"/>
-          <w:sz w:val="21"/>
-          <w:szCs w:val="21"/>
-          <w:lang w:eastAsia="en-GB"/>
-          <w14:ligatures w14:val="none"/>
-        </w:rPr>
-      </w:pPr>
-      <w:r>
-        <w:rPr>
-          <w:rFonts w:ascii="Consolas" w:eastAsia="Times New Roman" w:hAnsi="Consolas" w:cs="Times New Roman"/>
-          <w:color w:val="CCCCCC"/>
-          <w:kern w:val="0"/>
-          <w:sz w:val="21"/>
-          <w:szCs w:val="21"/>
-          <w:lang w:eastAsia="en-GB"/>
-          <w14:ligatures w14:val="none"/>
-        </w:rPr>
-        <w:t>         </w:t>
-      </w:r>
-      <w:r>
-        <w:rPr>
-          <w:rFonts w:ascii="Consolas" w:eastAsia="Times New Roman" w:hAnsi="Consolas" w:cs="Times New Roman"/>
-          <w:color w:val="CCCCCC"/>
-          <w:kern w:val="0"/>
-          <w:sz w:val="21"/>
-          <w:szCs w:val="21"/>
-          <w:lang w:eastAsia="en-GB"/>
-          <w14:ligatures w14:val="none"/>
-        </w:rPr>
-        <w:t xml:space="preserve"> </w:t>
-      </w:r>
-      <w:r>
-        <w:rPr>
-          <w:rFonts w:ascii="Consolas" w:eastAsia="Times New Roman" w:hAnsi="Consolas" w:cs="Times New Roman"/>
-          <w:color w:val="9CDCFE"/>
-          <w:kern w:val="0"/>
-          <w:sz w:val="21"/>
-          <w:szCs w:val="21"/>
-          <w:lang w:eastAsia="en-GB"/>
-          <w14:ligatures w14:val="none"/>
-        </w:rPr>
-        <w:t>properties</w:t>
-      </w:r>
-      <w:r>
-        <w:rPr>
-          <w:rFonts w:ascii="Consolas" w:eastAsia="Times New Roman" w:hAnsi="Consolas" w:cs="Times New Roman"/>
-          <w:color w:val="D4D4D4"/>
-          <w:kern w:val="0"/>
-          <w:sz w:val="21"/>
-          <w:szCs w:val="21"/>
-          <w:lang w:eastAsia="en-GB"/>
-          <w14:ligatures w14:val="none"/>
-        </w:rPr>
-        <w:t>=</w:t>
-      </w:r>
-      <w:proofErr w:type="spellStart"/>
-      <w:proofErr w:type="gramStart"/>
-      <w:r>
-        <w:rPr>
-          <w:rFonts w:ascii="Consolas" w:eastAsia="Times New Roman" w:hAnsi="Consolas" w:cs="Times New Roman"/>
-          <w:color w:val="4EC9B0"/>
-          <w:kern w:val="0"/>
-          <w:sz w:val="21"/>
-          <w:szCs w:val="21"/>
-          <w:lang w:eastAsia="en-GB"/>
-          <w14:ligatures w14:val="none"/>
-        </w:rPr>
-        <w:t>pika</w:t>
-      </w:r>
-      <w:r>
-        <w:rPr>
-          <w:rFonts w:ascii="Consolas" w:eastAsia="Times New Roman" w:hAnsi="Consolas" w:cs="Times New Roman"/>
-          <w:color w:val="CCCCCC"/>
-          <w:kern w:val="0"/>
-          <w:sz w:val="21"/>
-          <w:szCs w:val="21"/>
-          <w:lang w:eastAsia="en-GB"/>
-          <w14:ligatures w14:val="none"/>
-        </w:rPr>
-        <w:t>.</w:t>
-      </w:r>
-      <w:r>
-        <w:rPr>
-          <w:rFonts w:ascii="Consolas" w:eastAsia="Times New Roman" w:hAnsi="Consolas" w:cs="Times New Roman"/>
-          <w:color w:val="4EC9B0"/>
-          <w:kern w:val="0"/>
-          <w:sz w:val="21"/>
-          <w:szCs w:val="21"/>
-          <w:lang w:eastAsia="en-GB"/>
-          <w14:ligatures w14:val="none"/>
-        </w:rPr>
-        <w:t>BasicProperties</w:t>
-      </w:r>
-      <w:proofErr w:type="spellEnd"/>
-      <w:proofErr w:type="gramEnd"/>
-      <w:r>
-        <w:rPr>
-          <w:rFonts w:ascii="Consolas" w:eastAsia="Times New Roman" w:hAnsi="Consolas" w:cs="Times New Roman"/>
-          <w:color w:val="CCCCCC"/>
-          <w:kern w:val="0"/>
-          <w:sz w:val="21"/>
-          <w:szCs w:val="21"/>
-          <w:lang w:eastAsia="en-GB"/>
-          <w14:ligatures w14:val="none"/>
-        </w:rPr>
-        <w:t>(</w:t>
-      </w:r>
-      <w:r>
-        <w:rPr>
-          <w:rFonts w:ascii="Consolas" w:eastAsia="Times New Roman" w:hAnsi="Consolas" w:cs="Times New Roman"/>
-          <w:color w:val="9CDCFE"/>
-          <w:kern w:val="0"/>
-          <w:sz w:val="21"/>
-          <w:szCs w:val="21"/>
-          <w:lang w:eastAsia="en-GB"/>
-          <w14:ligatures w14:val="none"/>
-        </w:rPr>
-        <w:t>de</w:t>
-      </w:r>
-      <w:r>
-        <w:rPr>
-          <w:rFonts w:ascii="Consolas" w:eastAsia="Times New Roman" w:hAnsi="Consolas" w:cs="Times New Roman"/>
-          <w:color w:val="9CDCFE"/>
-          <w:kern w:val="0"/>
-          <w:sz w:val="21"/>
-          <w:szCs w:val="21"/>
-          <w:lang w:eastAsia="en-GB"/>
-          <w14:ligatures w14:val="none"/>
-        </w:rPr>
-        <w:t xml:space="preserve">      </w:t>
-      </w:r>
-    </w:p>
-    <w:p>
-      <w:pPr>
-        <w:shd w:val="clear" w:color="auto" w:fill="1F1F1F"/>
-        <w:spacing w:after="0" w:line="285" w:lineRule="atLeast"/>
-        <w:rPr>
-          <w:rFonts w:ascii="Consolas" w:eastAsia="Times New Roman" w:hAnsi="Consolas" w:cs="Times New Roman"/>
-          <w:color w:val="CCCCCC"/>
-          <w:kern w:val="0"/>
-          <w:sz w:val="21"/>
-          <w:szCs w:val="21"/>
-          <w:lang w:eastAsia="en-GB"/>
-          <w14:ligatures w14:val="none"/>
-        </w:rPr>
-      </w:pPr>
-      <w:r>
-        <w:rPr>
-          <w:rFonts w:ascii="Consolas" w:eastAsia="Times New Roman" w:hAnsi="Consolas" w:cs="Times New Roman"/>
-          <w:color w:val="9CDCFE"/>
-          <w:kern w:val="0"/>
-          <w:sz w:val="21"/>
-          <w:szCs w:val="21"/>
-          <w:lang w:eastAsia="en-GB"/>
-          <w14:ligatures w14:val="none"/>
-        </w:rPr>
-        <w:t xml:space="preserve">                          </w:t>
-      </w:r>
-      <w:proofErr w:type="spellStart"/>
-      <w:r>
-        <w:rPr>
-          <w:rFonts w:ascii="Consolas" w:eastAsia="Times New Roman" w:hAnsi="Consolas" w:cs="Times New Roman"/>
-          <w:color w:val="9CDCFE"/>
-          <w:kern w:val="0"/>
-          <w:sz w:val="21"/>
-          <w:szCs w:val="21"/>
-          <w:lang w:eastAsia="en-GB"/>
-          <w14:ligatures w14:val="none"/>
-        </w:rPr>
-        <w:t>livery_mode</w:t>
-      </w:r>
-      <w:proofErr w:type="spellEnd"/>
-      <w:r>
-        <w:rPr>
-          <w:rFonts w:ascii="Consolas" w:eastAsia="Times New Roman" w:hAnsi="Consolas" w:cs="Times New Roman"/>
-          <w:color w:val="D4D4D4"/>
-          <w:kern w:val="0"/>
-          <w:sz w:val="21"/>
-          <w:szCs w:val="21"/>
-          <w:lang w:eastAsia="en-GB"/>
-          <w14:ligatures w14:val="none"/>
-        </w:rPr>
-        <w:t>=</w:t>
-      </w:r>
-      <w:r>
-        <w:rPr>
-          <w:rFonts w:ascii="Consolas" w:eastAsia="Times New Roman" w:hAnsi="Consolas" w:cs="Times New Roman"/>
-          <w:color w:val="B5CEA8"/>
-          <w:kern w:val="0"/>
-          <w:sz w:val="21"/>
-          <w:szCs w:val="21"/>
-          <w:lang w:eastAsia="en-GB"/>
-          <w14:ligatures w14:val="none"/>
-        </w:rPr>
-        <w:t>2</w:t>
-      </w:r>
-      <w:r>
-        <w:rPr>
-          <w:rFonts w:ascii="Consolas" w:eastAsia="Times New Roman" w:hAnsi="Consolas" w:cs="Times New Roman"/>
-          <w:color w:val="CCCCCC"/>
-          <w:kern w:val="0"/>
-          <w:sz w:val="21"/>
-          <w:szCs w:val="21"/>
-          <w:lang w:eastAsia="en-GB"/>
-          <w14:ligatures w14:val="none"/>
-        </w:rPr>
-        <w:t>),</w:t>
-      </w:r>
-    </w:p>
-    <w:p>
-      <w:pPr>
-        <w:shd w:val="clear" w:color="auto" w:fill="1F1F1F"/>
-        <w:spacing w:after="0" w:line="285" w:lineRule="atLeast"/>
-        <w:rPr>
-          <w:rFonts w:ascii="Consolas" w:eastAsia="Times New Roman" w:hAnsi="Consolas" w:cs="Times New Roman"/>
-          <w:color w:val="CCCCCC"/>
-          <w:kern w:val="0"/>
-          <w:sz w:val="21"/>
-          <w:szCs w:val="21"/>
-          <w:lang w:eastAsia="en-GB"/>
-          <w14:ligatures w14:val="none"/>
-        </w:rPr>
-      </w:pPr>
-      <w:r>
-        <w:rPr>
-          <w:rFonts w:ascii="Consolas" w:eastAsia="Times New Roman" w:hAnsi="Consolas" w:cs="Times New Roman"/>
-          <w:color w:val="CCCCCC"/>
-          <w:kern w:val="0"/>
-          <w:sz w:val="21"/>
-          <w:szCs w:val="21"/>
-          <w:lang w:eastAsia="en-GB"/>
-          <w14:ligatures w14:val="none"/>
-        </w:rPr>
-        <w:t>      )</w:t>
-      </w:r>
-    </w:p>
-    <w:p>
-      <w:pPr>
-        <w:shd w:val="clear" w:color="auto" w:fill="1F1F1F"/>
-        <w:spacing w:after="0" w:line="285" w:lineRule="atLeast"/>
-        <w:rPr>
-          <w:rFonts w:ascii="Consolas" w:eastAsia="Times New Roman" w:hAnsi="Consolas" w:cs="Times New Roman"/>
-          <w:color w:val="CCCCCC"/>
-          <w:kern w:val="0"/>
-          <w:sz w:val="21"/>
-          <w:szCs w:val="21"/>
-          <w:lang w:eastAsia="en-GB"/>
-          <w14:ligatures w14:val="none"/>
-        </w:rPr>
-      </w:pPr>
-      <w:r>
-        <w:rPr>
-          <w:rFonts w:ascii="Consolas" w:eastAsia="Times New Roman" w:hAnsi="Consolas" w:cs="Times New Roman"/>
-          <w:color w:val="CCCCCC"/>
-          <w:kern w:val="0"/>
-          <w:sz w:val="21"/>
-          <w:szCs w:val="21"/>
-          <w:lang w:eastAsia="en-GB"/>
-          <w14:ligatures w14:val="none"/>
-        </w:rPr>
-        <w:t xml:space="preserve">      </w:t>
-      </w:r>
-      <w:r>
-        <w:rPr>
-          <w:rFonts w:ascii="Consolas" w:eastAsia="Times New Roman" w:hAnsi="Consolas" w:cs="Times New Roman"/>
-          <w:color w:val="DCDCAA"/>
-          <w:kern w:val="0"/>
-          <w:sz w:val="21"/>
-          <w:szCs w:val="21"/>
-          <w:lang w:eastAsia="en-GB"/>
-          <w14:ligatures w14:val="none"/>
-        </w:rPr>
-        <w:t>print</w:t>
-      </w:r>
-      <w:r>
-        <w:rPr>
-          <w:rFonts w:ascii="Consolas" w:eastAsia="Times New Roman" w:hAnsi="Consolas" w:cs="Times New Roman"/>
-          <w:color w:val="CCCCCC"/>
-          <w:kern w:val="0"/>
-          <w:sz w:val="21"/>
-          <w:szCs w:val="21"/>
-          <w:lang w:eastAsia="en-GB"/>
-          <w14:ligatures w14:val="none"/>
-        </w:rPr>
-        <w:t>(</w:t>
-      </w:r>
-      <w:r>
-        <w:rPr>
-          <w:rFonts w:ascii="Consolas" w:eastAsia="Times New Roman" w:hAnsi="Consolas" w:cs="Times New Roman"/>
-          <w:color w:val="569CD6"/>
-          <w:kern w:val="0"/>
-          <w:sz w:val="21"/>
-          <w:szCs w:val="21"/>
-          <w:lang w:eastAsia="en-GB"/>
-          <w14:ligatures w14:val="none"/>
-        </w:rPr>
-        <w:t>f</w:t>
-      </w:r>
-      <w:r>
-        <w:rPr>
-          <w:rFonts w:ascii="Consolas" w:eastAsia="Times New Roman" w:hAnsi="Consolas" w:cs="Times New Roman"/>
-          <w:color w:val="CE9178"/>
-          <w:kern w:val="0"/>
-          <w:sz w:val="21"/>
-          <w:szCs w:val="21"/>
-          <w:lang w:eastAsia="en-GB"/>
-          <w14:ligatures w14:val="none"/>
-        </w:rPr>
-        <w:t xml:space="preserve">"[producer] Queued </w:t>
-      </w:r>
-      <w:r>
-        <w:rPr>
-          <w:rFonts w:ascii="Consolas" w:eastAsia="Times New Roman" w:hAnsi="Consolas" w:cs="Times New Roman"/>
-          <w:color w:val="569CD6"/>
-          <w:kern w:val="0"/>
-          <w:sz w:val="21"/>
-          <w:szCs w:val="21"/>
-          <w:lang w:eastAsia="en-GB"/>
-          <w14:ligatures w14:val="none"/>
-        </w:rPr>
-        <w:t>{</w:t>
-      </w:r>
-      <w:proofErr w:type="spellStart"/>
-      <w:r>
-        <w:rPr>
-          <w:rFonts w:ascii="Consolas" w:eastAsia="Times New Roman" w:hAnsi="Consolas" w:cs="Times New Roman"/>
-          <w:color w:val="9CDCFE"/>
-          <w:kern w:val="0"/>
-          <w:sz w:val="21"/>
-          <w:szCs w:val="21"/>
-          <w:lang w:eastAsia="en-GB"/>
-          <w14:ligatures w14:val="none"/>
-        </w:rPr>
-        <w:t>url</w:t>
-      </w:r>
-      <w:proofErr w:type="spellEnd"/>
-      <w:r>
-        <w:rPr>
-          <w:rFonts w:ascii="Consolas" w:eastAsia="Times New Roman" w:hAnsi="Consolas" w:cs="Times New Roman"/>
-          <w:color w:val="569CD6"/>
-          <w:kern w:val="0"/>
-          <w:sz w:val="21"/>
-          <w:szCs w:val="21"/>
-          <w:lang w:eastAsia="en-GB"/>
-          <w14:ligatures w14:val="none"/>
-        </w:rPr>
-        <w:t>}</w:t>
-      </w:r>
-      <w:r>
-        <w:rPr>
-          <w:rFonts w:ascii="Consolas" w:eastAsia="Times New Roman" w:hAnsi="Consolas" w:cs="Times New Roman"/>
-          <w:color w:val="CE9178"/>
-          <w:kern w:val="0"/>
-          <w:sz w:val="21"/>
-          <w:szCs w:val="21"/>
-          <w:lang w:eastAsia="en-GB"/>
-          <w14:ligatures w14:val="none"/>
-        </w:rPr>
-        <w:t>"</w:t>
-      </w:r>
-      <w:r>
-        <w:rPr>
-          <w:rFonts w:ascii="Consolas" w:eastAsia="Times New Roman" w:hAnsi="Consolas" w:cs="Times New Roman"/>
-          <w:color w:val="CCCCCC"/>
-          <w:kern w:val="0"/>
-          <w:sz w:val="21"/>
-          <w:szCs w:val="21"/>
-          <w:lang w:eastAsia="en-GB"/>
-          <w14:ligatures w14:val="none"/>
-        </w:rPr>
-        <w:t>)</w:t>
-      </w:r>
-    </w:p>
-    <w:p>
-      <w:pPr>
         <w:spacing w:after="40" w:line="240" w:lineRule="auto"/>
         <w:jc w:val="both"/>
         <w:rPr>
           <w:rFonts w:ascii="Times New Roman" w:hAnsi="Times New Roman" w:cs="Times New Roman"/>
-        </w:rPr>
-      </w:pPr>
-      <w:r>
-        <w:rPr>
-          <w:rFonts w:ascii="Times New Roman" w:hAnsi="Times New Roman" w:cs="Times New Roman"/>
-        </w:rPr>
-        <w:t>[</w:t>
-      </w:r>
-      <w:r>
-        <w:rPr>
-          <w:rFonts w:ascii="Times New Roman" w:hAnsi="Times New Roman" w:cs="Times New Roman"/>
-        </w:rPr>
-        <w:t>Line 27, producer.py</w:t>
-      </w:r>
-      <w:r>
-        <w:rPr>
-          <w:rFonts w:ascii="Times New Roman" w:hAnsi="Times New Roman" w:cs="Times New Roman"/>
-        </w:rPr>
-        <w:t>]</w:t>
-      </w:r>
-      <w:r>
-        <w:rPr>
-          <w:rFonts w:ascii="Times New Roman" w:hAnsi="Times New Roman" w:cs="Times New Roman"/>
-        </w:rPr>
-        <w:t>.</w:t>
-      </w:r>
+          <w:b/>
+          <w:bCs/>
+        </w:rPr>
+      </w:pPr>
     </w:p>
     <w:p>
       <w:pPr>
@@ -3646,21 +3801,7 @@
         <w:rPr>
           <w:rFonts w:ascii="Garamond" w:hAnsi="Garamond" w:cs="Times New Roman"/>
         </w:rPr>
-        <w:t xml:space="preserve">Download and process a single ROOT file using uproot + </w:t>
-      </w:r>
-      <w:proofErr w:type="gramStart"/>
-      <w:r>
-        <w:rPr>
-          <w:rFonts w:ascii="Garamond" w:hAnsi="Garamond" w:cs="Times New Roman"/>
-        </w:rPr>
-        <w:t>awkward-array</w:t>
-      </w:r>
-      <w:proofErr w:type="gramEnd"/>
-      <w:r>
-        <w:rPr>
-          <w:rFonts w:ascii="Garamond" w:hAnsi="Garamond" w:cs="Times New Roman"/>
-        </w:rPr>
-        <w:t>.</w:t>
+        <w:t>Download and process a single ROOT file using uproot + awkward-array.</w:t>
       </w:r>
     </w:p>
     <w:p>
@@ -3698,14 +3839,7 @@
         <w:rPr>
           <w:rFonts w:ascii="Garamond" w:hAnsi="Garamond" w:cs="Times New Roman"/>
         </w:rPr>
-        <w:t xml:space="preserve">Write a </w:t>
-      </w:r>
-      <w:proofErr w:type="gramStart"/>
-      <w:r>
-        <w:rPr>
-          <w:rFonts w:ascii="Garamond" w:hAnsi="Garamond" w:cs="Times New Roman"/>
-        </w:rPr>
-        <w:t>small .</w:t>
+        <w:t>Write a small .</w:t>
       </w:r>
       <w:proofErr w:type="spellStart"/>
       <w:r>
@@ -3715,7 +3849,6 @@
         <w:t>npz</w:t>
       </w:r>
       <w:proofErr w:type="spellEnd"/>
-      <w:proofErr w:type="gramEnd"/>
       <w:r>
         <w:rPr>
           <w:rFonts w:ascii="Garamond" w:hAnsi="Garamond" w:cs="Times New Roman"/>
@@ -3816,6 +3949,15 @@
         <w:spacing w:after="40" w:line="240" w:lineRule="auto"/>
         <w:jc w:val="both"/>
         <w:rPr>
+          <w:rFonts w:ascii="Garamond" w:hAnsi="Garamond" w:cs="Times New Roman"/>
+        </w:rPr>
+      </w:pPr>
+    </w:p>
+    <w:p>
+      <w:pPr>
+        <w:spacing w:after="40" w:line="240" w:lineRule="auto"/>
+        <w:jc w:val="both"/>
+        <w:rPr>
           <w:rFonts w:ascii="Times New Roman" w:hAnsi="Times New Roman" w:cs="Times New Roman"/>
           <w:b/>
           <w:bCs/>
@@ -3842,14 +3984,7 @@
         <w:rPr>
           <w:rFonts w:ascii="Garamond" w:hAnsi="Garamond" w:cs="Times New Roman"/>
         </w:rPr>
-        <w:t xml:space="preserve">The aggregator performs the final reduction phase: loading </w:t>
-      </w:r>
-      <w:proofErr w:type="gramStart"/>
-      <w:r>
-        <w:rPr>
-          <w:rFonts w:ascii="Garamond" w:hAnsi="Garamond" w:cs="Times New Roman"/>
-        </w:rPr>
-        <w:t>all</w:t>
+        <w:t>The aggregator performs the final reduction phase: loading all</w:t>
       </w:r>
       <w:r>
         <w:rPr>
@@ -3871,7 +4006,6 @@
         <w:t>npz</w:t>
       </w:r>
       <w:proofErr w:type="spellEnd"/>
-      <w:proofErr w:type="gramEnd"/>
       <w:r>
         <w:rPr>
           <w:rFonts w:ascii="Garamond" w:hAnsi="Garamond" w:cs="Times New Roman"/>
@@ -4133,7 +4267,31 @@
         <w:rPr>
           <w:rFonts w:ascii="Garamond" w:hAnsi="Garamond"/>
         </w:rPr>
-        <w:t>the “dozens” of files downloaded at current scale.</w:t>
+        <w:t xml:space="preserve">“dozens” of files </w:t>
+      </w:r>
+      <w:r>
+        <w:rPr>
+          <w:rFonts w:ascii="Garamond" w:hAnsi="Garamond"/>
+        </w:rPr>
+        <w:t xml:space="preserve">(for which we are working </w:t>
+      </w:r>
+      <w:r>
+        <w:rPr>
+          <w:rFonts w:ascii="Garamond" w:hAnsi="Garamond"/>
+        </w:rPr>
+        <w:t>at current scale</w:t>
+      </w:r>
+      <w:r>
+        <w:rPr>
+          <w:rFonts w:ascii="Garamond" w:hAnsi="Garamond"/>
+        </w:rPr>
+        <w:t>)</w:t>
+      </w:r>
+      <w:r>
+        <w:rPr>
+          <w:rFonts w:ascii="Garamond" w:hAnsi="Garamond"/>
+        </w:rPr>
+        <w:t>.</w:t>
       </w:r>
     </w:p>
     <w:p>
@@ -4324,7 +4482,7 @@
         <w:rPr>
           <w:rFonts w:ascii="Garamond" w:hAnsi="Garamond"/>
         </w:rPr>
-        <w:t>One could also argue that the choice of python, an interpreted language, is also sub-optimal when compared to compiled solutions such as C</w:t>
+        <w:t>One could also argue that the choice of python, an interpreted language, is also suboptimal when compared to compiled solutions such as C</w:t>
       </w:r>
       <w:r>
         <w:rPr>
@@ -4338,6 +4496,15 @@
         <w:spacing w:after="40" w:line="240" w:lineRule="auto"/>
         <w:jc w:val="both"/>
         <w:rPr>
+          <w:rFonts w:ascii="Garamond" w:hAnsi="Garamond"/>
+        </w:rPr>
+      </w:pPr>
+    </w:p>
+    <w:p>
+      <w:pPr>
+        <w:spacing w:after="40" w:line="240" w:lineRule="auto"/>
+        <w:jc w:val="both"/>
+        <w:rPr>
           <w:rFonts w:ascii="Garamond" w:hAnsi="Garamond" w:cs="Times New Roman"/>
         </w:rPr>
       </w:pPr>
@@ -4346,6 +4513,7 @@
           <w:rFonts w:ascii="Garamond" w:hAnsi="Garamond" w:cs="Times New Roman"/>
           <w:noProof/>
         </w:rPr>
+        <w:lastRenderedPageBreak/>
         <w:drawing>
           <wp:inline distT="0" distB="0" distL="0" distR="0" wp14:anchorId="2143E9F4" wp14:editId="4572F34E">
             <wp:extent cx="3239770" cy="3133725"/>
@@ -4388,8 +4556,7 @@
         <w:spacing w:after="40" w:line="240" w:lineRule="auto"/>
         <w:jc w:val="both"/>
         <w:rPr>
-          <w:rFonts w:ascii="Miriam Fixed" w:hAnsi="Miriam Fixed" w:cs="Miriam Fixed"/>
-          <w:color w:val="FF0000"/>
+          <w:rFonts w:ascii="Times New Roman" w:hAnsi="Times New Roman" w:cs="Times New Roman"/>
         </w:rPr>
       </w:pPr>
       <w:r>
@@ -4404,25 +4571,37 @@
         <w:rPr>
           <w:rFonts w:ascii="Times New Roman" w:hAnsi="Times New Roman" w:cs="Times New Roman"/>
         </w:rPr>
-        <w:t>Several</w:t>
+        <w:t>Log demonstrating s</w:t>
       </w:r>
       <w:r>
         <w:rPr>
           <w:rFonts w:ascii="Times New Roman" w:hAnsi="Times New Roman" w:cs="Times New Roman"/>
         </w:rPr>
+        <w:t>everal</w:t>
+      </w:r>
+      <w:r>
+        <w:rPr>
+          <w:rFonts w:ascii="Times New Roman" w:hAnsi="Times New Roman" w:cs="Times New Roman"/>
+        </w:rPr>
         <w:t xml:space="preserve"> workers in action simultaneously</w:t>
       </w:r>
       <w:r>
         <w:rPr>
           <w:rFonts w:ascii="Times New Roman" w:hAnsi="Times New Roman" w:cs="Times New Roman"/>
         </w:rPr>
+        <w:t xml:space="preserve"> after running the command</w:t>
+      </w:r>
+      <w:r>
+        <w:rPr>
+          <w:rFonts w:ascii="Times New Roman" w:hAnsi="Times New Roman" w:cs="Times New Roman"/>
+        </w:rPr>
         <w:t>:</w:t>
       </w:r>
       <w:r>
         <w:rPr>
           <w:rFonts w:ascii="Times New Roman" w:hAnsi="Times New Roman" w:cs="Times New Roman"/>
         </w:rPr>
-        <w:t xml:space="preserve"> </w:t>
+        <w:t xml:space="preserve">   </w:t>
       </w:r>
       <w:r>
         <w:rPr>
@@ -4431,6 +4610,16 @@
         </w:rPr>
         <w:t>Docker compose logs -f worker</w:t>
       </w:r>
+    </w:p>
+    <w:p>
+      <w:pPr>
+        <w:spacing w:after="40" w:line="240" w:lineRule="auto"/>
+        <w:jc w:val="both"/>
+        <w:rPr>
+          <w:rFonts w:ascii="Miriam Fixed" w:hAnsi="Miriam Fixed" w:cs="Miriam Fixed"/>
+          <w:color w:val="FF0000"/>
+        </w:rPr>
+      </w:pPr>
     </w:p>
     <w:p>
       <w:pPr>
@@ -4475,73 +4664,81 @@
         <w:jc w:val="both"/>
         <w:rPr>
           <w:rFonts w:ascii="Garamond" w:hAnsi="Garamond"/>
-        </w:rPr>
-      </w:pPr>
-      <w:r>
-        <w:rPr>
-          <w:rFonts w:ascii="Garamond" w:hAnsi="Garamond"/>
-        </w:rPr>
-        <w:t xml:space="preserve">The physical analysis has been partially successful. Due to the efforts made to circumvent </w:t>
-      </w:r>
-      <w:r>
-        <w:rPr>
-          <w:rFonts w:ascii="Garamond" w:hAnsi="Garamond"/>
-        </w:rPr>
-        <w:t>AOM package requirements, in the places where the logic was rewritte</w:t>
-      </w:r>
-      <w:r>
-        <w:rPr>
-          <w:rFonts w:ascii="Garamond" w:hAnsi="Garamond"/>
-        </w:rPr>
-        <w:t>n</w:t>
-      </w:r>
-      <w:r>
-        <w:rPr>
-          <w:rFonts w:ascii="Garamond" w:hAnsi="Garamond"/>
-        </w:rPr>
-        <w:t>, the physics</w:t>
-      </w:r>
-      <w:r>
-        <w:rPr>
-          <w:rFonts w:ascii="Garamond" w:hAnsi="Garamond"/>
-        </w:rPr>
-        <w:t xml:space="preserve"> does appear to be different. </w:t>
-      </w:r>
-      <w:r>
-        <w:rPr>
-          <w:rFonts w:ascii="Garamond" w:hAnsi="Garamond"/>
+          <w:b/>
+          <w:bCs/>
           <w:i/>
           <w:iCs/>
         </w:rPr>
-        <w:t>(I am confident this is due to my poor physics rather than lack of understanding of cloud computing).</w:t>
-      </w:r>
+      </w:pPr>
       <w:r>
         <w:rPr>
           <w:rFonts w:ascii="Garamond" w:hAnsi="Garamond"/>
-          <w:i/>
-          <w:iCs/>
-        </w:rPr>
-        <w:t xml:space="preserve"> </w:t>
+        </w:rPr>
+        <w:t xml:space="preserve">The physical analysis has been partially successful. Due to the efforts made to circumvent </w:t>
       </w:r>
       <w:r>
         <w:rPr>
           <w:rFonts w:ascii="Garamond" w:hAnsi="Garamond"/>
         </w:rPr>
-        <w:t xml:space="preserve">Referencing </w:t>
+        <w:t>AOM package requirements, in the places where the logic was rewritte</w:t>
+      </w:r>
+      <w:r>
+        <w:rPr>
+          <w:rFonts w:ascii="Garamond" w:hAnsi="Garamond"/>
+        </w:rPr>
+        <w:t>n</w:t>
+      </w:r>
+      <w:r>
+        <w:rPr>
+          <w:rFonts w:ascii="Garamond" w:hAnsi="Garamond"/>
+        </w:rPr>
+        <w:t>, the physics</w:t>
+      </w:r>
+      <w:r>
+        <w:rPr>
+          <w:rFonts w:ascii="Garamond" w:hAnsi="Garamond"/>
+        </w:rPr>
+        <w:t xml:space="preserve"> does appear to be different. </w:t>
       </w:r>
       <w:r>
         <w:rPr>
           <w:rFonts w:ascii="Garamond" w:hAnsi="Garamond"/>
           <w:b/>
           <w:bCs/>
-        </w:rPr>
-        <w:t xml:space="preserve">Fig. </w:t>
+          <w:i/>
+          <w:iCs/>
+        </w:rPr>
+        <w:t>(I am confident this is due to my poor physics rather than lack of understanding of cloud computing).</w:t>
       </w:r>
       <w:r>
         <w:rPr>
           <w:rFonts w:ascii="Garamond" w:hAnsi="Garamond"/>
           <w:b/>
           <w:bCs/>
+          <w:i/>
+          <w:iCs/>
+        </w:rPr>
+        <w:t xml:space="preserve"> </w:t>
+      </w:r>
+      <w:r>
+        <w:rPr>
+          <w:rFonts w:ascii="Garamond" w:hAnsi="Garamond"/>
+        </w:rPr>
+        <w:t xml:space="preserve">Referencing </w:t>
+      </w:r>
+      <w:r>
+        <w:rPr>
+          <w:rFonts w:ascii="Garamond" w:hAnsi="Garamond"/>
+          <w:b/>
+          <w:bCs/>
+        </w:rPr>
+        <w:t xml:space="preserve">Fig. </w:t>
+      </w:r>
+      <w:r>
+        <w:rPr>
+          <w:rFonts w:ascii="Garamond" w:hAnsi="Garamond"/>
+          <w:b/>
+          <w:bCs/>
         </w:rPr>
         <w:t>3</w:t>
       </w:r>
@@ -4597,12 +4794,24 @@
         <w:rPr>
           <w:rFonts w:ascii="Garamond" w:hAnsi="Garamond"/>
         </w:rPr>
-        <w:t>the notebook.</w:t>
+        <w:t>the notebook</w:t>
       </w:r>
       <w:r>
         <w:rPr>
           <w:rFonts w:ascii="Garamond" w:hAnsi="Garamond"/>
         </w:rPr>
+        <w:t xml:space="preserve"> due to the way the data is collated</w:t>
+      </w:r>
+      <w:r>
+        <w:rPr>
+          <w:rFonts w:ascii="Garamond" w:hAnsi="Garamond"/>
+        </w:rPr>
+        <w:t>.</w:t>
+      </w:r>
+      <w:r>
+        <w:rPr>
+          <w:rFonts w:ascii="Garamond" w:hAnsi="Garamond"/>
+        </w:rPr>
         <w:t xml:space="preserve"> To achieve a more accurate replication, the architecture of the code would have to change</w:t>
       </w:r>
       <w:r>
@@ -4616,6 +4825,12 @@
           <w:rFonts w:ascii="Garamond" w:hAnsi="Garamond"/>
         </w:rPr>
         <w:t>point where the notebook displays a graph. This is overly complex and does not demonstrate further understanding of cloud computing.</w:t>
+      </w:r>
+      <w:r>
+        <w:rPr>
+          <w:rFonts w:ascii="Garamond" w:hAnsi="Garamond"/>
+        </w:rPr>
+        <w:t xml:space="preserve"> </w:t>
       </w:r>
     </w:p>
     <w:p>
@@ -4623,15 +4838,6 @@
         <w:spacing w:after="40" w:line="240" w:lineRule="auto"/>
         <w:jc w:val="both"/>
         <w:rPr>
-          <w:rFonts w:ascii="Garamond" w:hAnsi="Garamond"/>
-        </w:rPr>
-      </w:pPr>
-    </w:p>
-    <w:p>
-      <w:pPr>
-        <w:spacing w:after="40" w:line="240" w:lineRule="auto"/>
-        <w:jc w:val="both"/>
-        <w:rPr>
           <w:rFonts w:ascii="Garamond" w:hAnsi="Garamond" w:cs="Times New Roman"/>
         </w:rPr>
       </w:pPr>
@@ -4640,7 +4846,6 @@
           <w:rFonts w:ascii="Garamond" w:hAnsi="Garamond"/>
           <w:noProof/>
         </w:rPr>
-        <w:lastRenderedPageBreak/>
         <w:drawing>
           <wp:inline distT="0" distB="0" distL="0" distR="0" wp14:anchorId="3CA0D7F9" wp14:editId="5D8AA216">
             <wp:extent cx="3239770" cy="2150110"/>
@@ -4738,7 +4943,7 @@
           <w:noProof/>
         </w:rPr>
         <w:drawing>
-          <wp:inline distT="0" distB="0" distL="0" distR="0" wp14:anchorId="389102D8" wp14:editId="69D36E55">
+          <wp:inline distT="0" distB="0" distL="0" distR="0" wp14:anchorId="389102D8" wp14:editId="52E8C305">
             <wp:extent cx="3234055" cy="2155825"/>
             <wp:effectExtent l="0" t="0" r="4445" b="0"/>
             <wp:docPr id="2069820249" name="Picture 4"/>
@@ -5238,25 +5443,35 @@
         <w:jc w:val="both"/>
         <w:rPr>
           <w:rFonts w:ascii="Times New Roman" w:hAnsi="Times New Roman" w:cs="Times New Roman"/>
-          <w:b/>
-          <w:bCs/>
-        </w:rPr>
-      </w:pPr>
-      <w:r>
+        </w:rPr>
+      </w:pPr>
+    </w:p>
+    <w:p>
+      <w:pPr>
+        <w:spacing w:after="40" w:line="240" w:lineRule="auto"/>
+        <w:jc w:val="both"/>
+        <w:rPr>
+          <w:rFonts w:ascii="Times New Roman" w:hAnsi="Times New Roman" w:cs="Times New Roman"/>
+        </w:rPr>
+      </w:pPr>
+    </w:p>
+    <w:p>
+      <w:pPr>
+        <w:spacing w:after="40" w:line="240" w:lineRule="auto"/>
+        <w:jc w:val="both"/>
         <w:rPr>
           <w:rFonts w:ascii="Times New Roman" w:hAnsi="Times New Roman" w:cs="Times New Roman"/>
           <w:b/>
           <w:bCs/>
         </w:rPr>
-        <w:t>6</w:t>
-      </w:r>
+      </w:pPr>
       <w:r>
         <w:rPr>
           <w:rFonts w:ascii="Times New Roman" w:hAnsi="Times New Roman" w:cs="Times New Roman"/>
           <w:b/>
           <w:bCs/>
         </w:rPr>
-        <w:t xml:space="preserve">. </w:t>
+        <w:t>6</w:t>
       </w:r>
       <w:r>
         <w:rPr>
@@ -5264,7 +5479,7 @@
           <w:b/>
           <w:bCs/>
         </w:rPr>
-        <w:t xml:space="preserve">Summary &amp; </w:t>
+        <w:t xml:space="preserve">. </w:t>
       </w:r>
       <w:r>
         <w:rPr>
@@ -5272,204 +5487,93 @@
           <w:b/>
           <w:bCs/>
         </w:rPr>
-        <w:t>Discussion</w:t>
-      </w:r>
-    </w:p>
-    <w:p>
-      <w:pPr>
-        <w:spacing w:after="40" w:line="240" w:lineRule="auto"/>
-        <w:jc w:val="both"/>
-        <w:rPr>
-          <w:rFonts w:ascii="Garamond" w:hAnsi="Garamond"/>
-        </w:rPr>
-      </w:pPr>
-      <w:r>
-        <w:rPr>
-          <w:rFonts w:ascii="Garamond" w:hAnsi="Garamond" w:cs="Times New Roman"/>
-        </w:rPr>
-        <w:t xml:space="preserve">To scale further </w:t>
-      </w:r>
-      <w:r>
-        <w:rPr>
-          <w:rFonts w:ascii="Garamond" w:hAnsi="Garamond"/>
-        </w:rPr>
-        <w:t>You can propose:</w:t>
-      </w:r>
-    </w:p>
-    <w:p>
-      <w:pPr>
-        <w:numPr>
-          <w:ilvl w:val="0"/>
-          <w:numId w:val="18"/>
-        </w:numPr>
-        <w:spacing w:after="40" w:line="240" w:lineRule="auto"/>
-        <w:jc w:val="both"/>
-        <w:rPr>
-          <w:rFonts w:ascii="Garamond" w:hAnsi="Garamond" w:cs="Times New Roman"/>
-        </w:rPr>
-      </w:pPr>
-      <w:r>
-        <w:rPr>
-          <w:rFonts w:ascii="Garamond" w:hAnsi="Garamond" w:cs="Times New Roman"/>
-        </w:rPr>
-        <w:t>Object storage instead of shared volume</w:t>
-      </w:r>
-    </w:p>
-    <w:p>
-      <w:pPr>
-        <w:numPr>
-          <w:ilvl w:val="0"/>
-          <w:numId w:val="18"/>
-        </w:numPr>
-        <w:spacing w:after="40" w:line="240" w:lineRule="auto"/>
-        <w:jc w:val="both"/>
-        <w:rPr>
-          <w:rFonts w:ascii="Garamond" w:hAnsi="Garamond" w:cs="Times New Roman"/>
-        </w:rPr>
-      </w:pPr>
-      <w:r>
-        <w:rPr>
-          <w:rFonts w:ascii="Garamond" w:hAnsi="Garamond" w:cs="Times New Roman"/>
-        </w:rPr>
-        <w:t>Distributed message broker (RabbitMQ cluster or cloud MQ)</w:t>
-      </w:r>
-    </w:p>
-    <w:p>
-      <w:pPr>
-        <w:numPr>
-          <w:ilvl w:val="0"/>
-          <w:numId w:val="18"/>
-        </w:numPr>
-        <w:spacing w:after="40" w:line="240" w:lineRule="auto"/>
-        <w:jc w:val="both"/>
-        <w:rPr>
-          <w:rFonts w:ascii="Garamond" w:hAnsi="Garamond" w:cs="Times New Roman"/>
-        </w:rPr>
-      </w:pPr>
-      <w:r>
-        <w:rPr>
-          <w:rFonts w:ascii="Garamond" w:hAnsi="Garamond" w:cs="Times New Roman"/>
-        </w:rPr>
-        <w:t>Batch-processing scheduler (</w:t>
-      </w:r>
-      <w:proofErr w:type="spellStart"/>
-      <w:r>
-        <w:rPr>
-          <w:rFonts w:ascii="Garamond" w:hAnsi="Garamond" w:cs="Times New Roman"/>
-        </w:rPr>
-        <w:t>HTCondor</w:t>
-      </w:r>
-      <w:proofErr w:type="spellEnd"/>
-      <w:r>
-        <w:rPr>
-          <w:rFonts w:ascii="Garamond" w:hAnsi="Garamond" w:cs="Times New Roman"/>
-        </w:rPr>
-        <w:t xml:space="preserve">, </w:t>
-      </w:r>
-      <w:proofErr w:type="spellStart"/>
-      <w:r>
-        <w:rPr>
-          <w:rFonts w:ascii="Garamond" w:hAnsi="Garamond" w:cs="Times New Roman"/>
-        </w:rPr>
-        <w:t>Slurm</w:t>
-      </w:r>
-      <w:proofErr w:type="spellEnd"/>
-      <w:r>
-        <w:rPr>
-          <w:rFonts w:ascii="Garamond" w:hAnsi="Garamond" w:cs="Times New Roman"/>
-        </w:rPr>
-        <w:t>, Kubernetes Jobs)</w:t>
-      </w:r>
-    </w:p>
-    <w:p>
-      <w:pPr>
-        <w:numPr>
-          <w:ilvl w:val="0"/>
-          <w:numId w:val="18"/>
-        </w:numPr>
-        <w:spacing w:after="40" w:line="240" w:lineRule="auto"/>
-        <w:jc w:val="both"/>
-        <w:rPr>
-          <w:rFonts w:ascii="Garamond" w:hAnsi="Garamond" w:cs="Times New Roman"/>
-        </w:rPr>
-      </w:pPr>
-      <w:r>
-        <w:rPr>
-          <w:rFonts w:ascii="Garamond" w:hAnsi="Garamond" w:cs="Times New Roman"/>
-        </w:rPr>
-        <w:t>Multi-level aggregation (tree reduction)</w:t>
-      </w:r>
-    </w:p>
-    <w:p>
-      <w:pPr>
-        <w:spacing w:after="40" w:line="240" w:lineRule="auto"/>
-        <w:ind w:left="360"/>
-        <w:jc w:val="both"/>
-        <w:rPr>
-          <w:rFonts w:ascii="Garamond" w:hAnsi="Garamond" w:cs="Times New Roman"/>
-        </w:rPr>
-      </w:pPr>
-      <w:r>
-        <w:rPr>
-          <w:rFonts w:ascii="Garamond" w:hAnsi="Garamond" w:cs="Times New Roman"/>
-        </w:rPr>
-        <w:t>This demonstrates deep understanding.</w:t>
-      </w:r>
-    </w:p>
-    <w:p>
-      <w:pPr>
-        <w:spacing w:after="40" w:line="240" w:lineRule="auto"/>
-        <w:jc w:val="both"/>
-        <w:rPr>
-          <w:rFonts w:ascii="Garamond" w:hAnsi="Garamond" w:cs="Times New Roman"/>
-        </w:rPr>
-      </w:pPr>
-      <w:r>
-        <w:rPr>
-          <w:rFonts w:ascii="Garamond" w:hAnsi="Garamond" w:cs="Times New Roman"/>
-        </w:rPr>
-        <w:t>Confirmation that histogram matches notebook shape</w:t>
-      </w:r>
-      <w:r>
-        <w:t xml:space="preserve"> </w:t>
-      </w:r>
-      <w:r>
-        <w:rPr>
-          <w:rFonts w:ascii="Garamond" w:hAnsi="Garamond" w:cs="Times New Roman"/>
-        </w:rPr>
-        <w:t>Summarise what was achieved and how your system could be adapted to real LHC workloads.</w:t>
-      </w:r>
-    </w:p>
-    <w:p>
-      <w:pPr>
-        <w:spacing w:after="40" w:line="240" w:lineRule="auto"/>
-        <w:ind w:left="360"/>
-        <w:jc w:val="both"/>
-        <w:rPr>
-          <w:rFonts w:ascii="Garamond" w:hAnsi="Garamond" w:cs="Times New Roman"/>
-        </w:rPr>
-      </w:pPr>
-    </w:p>
-    <w:p>
-      <w:pPr>
-        <w:spacing w:after="40" w:line="240" w:lineRule="auto"/>
-        <w:ind w:left="360"/>
-        <w:jc w:val="both"/>
-        <w:rPr>
-          <w:rFonts w:ascii="Garamond" w:hAnsi="Garamond" w:cs="Times New Roman"/>
-        </w:rPr>
-      </w:pPr>
-    </w:p>
-    <w:p>
-      <w:pPr>
-        <w:spacing w:after="40" w:line="240" w:lineRule="auto"/>
-        <w:jc w:val="both"/>
+        <w:t xml:space="preserve">Summary &amp; </w:t>
+      </w:r>
+      <w:r>
         <w:rPr>
           <w:rFonts w:ascii="Times New Roman" w:hAnsi="Times New Roman" w:cs="Times New Roman"/>
           <w:b/>
           <w:bCs/>
         </w:rPr>
-      </w:pPr>
+        <w:t>Discussion</w:t>
+      </w:r>
+    </w:p>
+    <w:p>
+      <w:pPr>
+        <w:spacing w:after="40" w:line="240" w:lineRule="auto"/>
+        <w:jc w:val="both"/>
+        <w:rPr>
+          <w:rFonts w:ascii="Garamond" w:hAnsi="Garamond" w:cs="Times New Roman"/>
+        </w:rPr>
+      </w:pPr>
+      <w:r>
+        <w:rPr>
+          <w:rFonts w:ascii="Garamond" w:hAnsi="Garamond" w:cs="Times New Roman"/>
+        </w:rPr>
+        <w:t xml:space="preserve">This project successfully re-engineered the original </w:t>
+      </w:r>
+      <w:r>
+        <w:rPr>
+          <w:rFonts w:ascii="Garamond" w:hAnsi="Garamond" w:cs="Times New Roman"/>
+        </w:rPr>
+        <w:t>HZZ</w:t>
+      </w:r>
+      <w:r>
+        <w:rPr>
+          <w:rFonts w:ascii="Garamond" w:hAnsi="Garamond" w:cs="Times New Roman"/>
+        </w:rPr>
+        <w:t xml:space="preserve"> notebook into a distributed, containerised analysis pipeline</w:t>
+      </w:r>
+      <w:r>
+        <w:rPr>
+          <w:rFonts w:ascii="Garamond" w:hAnsi="Garamond" w:cs="Times New Roman"/>
+        </w:rPr>
+        <w:t xml:space="preserve"> u</w:t>
+      </w:r>
+      <w:r>
+        <w:rPr>
+          <w:rFonts w:ascii="Garamond" w:hAnsi="Garamond" w:cs="Times New Roman"/>
+        </w:rPr>
+        <w:t>sing Docker Compose, RabbitMQ, and multiple worker containers</w:t>
+      </w:r>
+      <w:r>
+        <w:rPr>
+          <w:rFonts w:ascii="Garamond" w:hAnsi="Garamond" w:cs="Times New Roman"/>
+        </w:rPr>
+        <w:t xml:space="preserve">. </w:t>
+      </w:r>
+      <w:r>
+        <w:rPr>
+          <w:rFonts w:ascii="Garamond" w:hAnsi="Garamond" w:cs="Times New Roman"/>
+        </w:rPr>
+        <w:t>The results show that the final stacked invariant-mass distribution reproduces the notebook’s output to good accuracy (</w:t>
+      </w:r>
+      <w:r>
+        <w:rPr>
+          <w:rFonts w:ascii="Garamond" w:hAnsi="Garamond" w:cs="Times New Roman"/>
+          <w:b/>
+          <w:bCs/>
+        </w:rPr>
+        <w:t>Fig. 3</w:t>
+      </w:r>
+      <w:r>
+        <w:rPr>
+          <w:rFonts w:ascii="Garamond" w:hAnsi="Garamond" w:cs="Times New Roman"/>
+        </w:rPr>
+        <w:t>)</w:t>
+      </w:r>
+      <w:r>
+        <w:rPr>
+          <w:rFonts w:ascii="Garamond" w:hAnsi="Garamond" w:cs="Times New Roman"/>
+        </w:rPr>
+        <w:t xml:space="preserve"> </w:t>
+      </w:r>
+      <w:r>
+        <w:rPr>
+          <w:rFonts w:ascii="Garamond" w:hAnsi="Garamond" w:cs="Times New Roman"/>
+        </w:rPr>
+        <w:t>despite necessary simplifications imposed by package-compatibility constraints</w:t>
+      </w:r>
     </w:p>
     <w:p>
       <w:pPr>
@@ -5487,6 +5591,109 @@
         <w:spacing w:after="40" w:line="240" w:lineRule="auto"/>
         <w:jc w:val="both"/>
         <w:rPr>
+          <w:rFonts w:ascii="Garamond" w:hAnsi="Garamond" w:cs="Times New Roman"/>
+          <w:b/>
+          <w:bCs/>
+          <w:i/>
+          <w:iCs/>
+        </w:rPr>
+      </w:pPr>
+      <w:r>
+        <w:rPr>
+          <w:rFonts w:ascii="Garamond" w:hAnsi="Garamond" w:cs="Times New Roman"/>
+        </w:rPr>
+        <w:t xml:space="preserve">I am disappointed with the inexact replication of the </w:t>
+      </w:r>
+      <w:r>
+        <w:rPr>
+          <w:rFonts w:ascii="Garamond" w:hAnsi="Garamond" w:cs="Times New Roman"/>
+        </w:rPr>
+        <w:t>intermediate graphs</w:t>
+      </w:r>
+      <w:r>
+        <w:rPr>
+          <w:rFonts w:ascii="Garamond" w:hAnsi="Garamond" w:cs="Times New Roman"/>
+        </w:rPr>
+        <w:t>. A</w:t>
+      </w:r>
+      <w:r>
+        <w:rPr>
+          <w:rFonts w:ascii="Garamond" w:hAnsi="Garamond" w:cs="Times New Roman"/>
+        </w:rPr>
+        <w:t xml:space="preserve">chieving an exact replication would </w:t>
+      </w:r>
+      <w:r>
+        <w:rPr>
+          <w:rFonts w:ascii="Garamond" w:hAnsi="Garamond" w:cs="Times New Roman"/>
+        </w:rPr>
+        <w:t xml:space="preserve">require </w:t>
+      </w:r>
+      <w:r>
+        <w:rPr>
+          <w:rFonts w:ascii="Garamond" w:hAnsi="Garamond" w:cs="Times New Roman"/>
+        </w:rPr>
+        <w:t xml:space="preserve">a version-pinned environment identical to the ATLAS </w:t>
+      </w:r>
+      <w:proofErr w:type="spellStart"/>
+      <w:r>
+        <w:rPr>
+          <w:rFonts w:ascii="Garamond" w:hAnsi="Garamond" w:cs="Times New Roman"/>
+        </w:rPr>
+        <w:t>Jupyter</w:t>
+      </w:r>
+      <w:proofErr w:type="spellEnd"/>
+      <w:r>
+        <w:rPr>
+          <w:rFonts w:ascii="Garamond" w:hAnsi="Garamond" w:cs="Times New Roman"/>
+        </w:rPr>
+        <w:t xml:space="preserve"> notebook and</w:t>
+      </w:r>
+      <w:r>
+        <w:rPr>
+          <w:rFonts w:ascii="Garamond" w:hAnsi="Garamond" w:cs="Times New Roman"/>
+        </w:rPr>
+        <w:t xml:space="preserve"> aggregation </w:t>
+      </w:r>
+      <w:r>
+        <w:rPr>
+          <w:rFonts w:ascii="Garamond" w:hAnsi="Garamond" w:cs="Times New Roman"/>
+        </w:rPr>
+        <w:t>stages</w:t>
+      </w:r>
+      <w:r>
+        <w:rPr>
+          <w:rFonts w:ascii="Garamond" w:hAnsi="Garamond" w:cs="Times New Roman"/>
+        </w:rPr>
+        <w:t xml:space="preserve"> matching each intermediate notebook plo</w:t>
+      </w:r>
+      <w:r>
+        <w:rPr>
+          <w:rFonts w:ascii="Garamond" w:hAnsi="Garamond" w:cs="Times New Roman"/>
+        </w:rPr>
+        <w:t>t</w:t>
+      </w:r>
+      <w:r>
+        <w:rPr>
+          <w:rFonts w:ascii="Garamond" w:hAnsi="Garamond" w:cs="Times New Roman"/>
+          <w:b/>
+          <w:bCs/>
+          <w:i/>
+          <w:iCs/>
+        </w:rPr>
+        <w:t xml:space="preserve">. </w:t>
+      </w:r>
+      <w:r>
+        <w:rPr>
+          <w:rFonts w:ascii="Garamond" w:hAnsi="Garamond" w:cs="Times New Roman"/>
+        </w:rPr>
+        <w:t>I would argue that  neither of these features would demonstrate a better understanding of cloud computing.</w:t>
+      </w:r>
+    </w:p>
+    <w:p>
+      <w:pPr>
+        <w:spacing w:after="40" w:line="240" w:lineRule="auto"/>
+        <w:jc w:val="both"/>
+        <w:rPr>
           <w:rFonts w:ascii="Times New Roman" w:hAnsi="Times New Roman" w:cs="Times New Roman"/>
           <w:b/>
           <w:bCs/>
@@ -5498,89 +5705,327 @@
         <w:spacing w:after="40" w:line="240" w:lineRule="auto"/>
         <w:jc w:val="both"/>
         <w:rPr>
+          <w:rFonts w:ascii="Garamond" w:hAnsi="Garamond" w:cs="Times New Roman"/>
+        </w:rPr>
+      </w:pPr>
+      <w:r>
+        <w:rPr>
+          <w:rFonts w:ascii="Garamond" w:hAnsi="Garamond" w:cs="Times New Roman"/>
+        </w:rPr>
+        <w:t xml:space="preserve">A natural question is why the system uses </w:t>
+      </w:r>
+      <w:r>
+        <w:rPr>
+          <w:rFonts w:ascii="Garamond" w:hAnsi="Garamond" w:cs="Times New Roman"/>
+        </w:rPr>
+        <w:t>Docker Compose rather than Docker Swarm or Kubernetes</w:t>
+      </w:r>
+      <w:r>
+        <w:rPr>
+          <w:rFonts w:ascii="Garamond" w:hAnsi="Garamond" w:cs="Times New Roman"/>
+        </w:rPr>
+        <w:t xml:space="preserve">, which are designed for large-scale container orchestration. </w:t>
+      </w:r>
+      <w:r>
+        <w:rPr>
+          <w:rFonts w:ascii="Garamond" w:hAnsi="Garamond" w:cs="Times New Roman"/>
+        </w:rPr>
+        <w:t>At the scale of the assignment, these technologies provide little benefit</w:t>
+      </w:r>
+      <w:r>
+        <w:rPr>
+          <w:rFonts w:ascii="Garamond" w:hAnsi="Garamond" w:cs="Times New Roman"/>
+        </w:rPr>
+        <w:t xml:space="preserve"> towards demonstration of understanding, but significant overheads in runtime and developmental complexity; compose is simple to deploy and avoids the cluster-provisioning overhead of Kubernetes. </w:t>
+      </w:r>
+      <w:r>
+        <w:rPr>
+          <w:rFonts w:ascii="Garamond" w:hAnsi="Garamond" w:cs="Times New Roman"/>
+        </w:rPr>
+        <w:t>Neither provide better reliability/fault-tolerance as these are already demonstrated through RabbitMQ’s message broker</w:t>
+      </w:r>
+      <w:r>
+        <w:rPr>
+          <w:rFonts w:ascii="Garamond" w:hAnsi="Garamond" w:cs="Times New Roman"/>
+        </w:rPr>
+        <w:t xml:space="preserve"> (</w:t>
+      </w:r>
+      <w:r>
+        <w:rPr>
+          <w:rFonts w:ascii="Garamond" w:hAnsi="Garamond" w:cs="Times New Roman"/>
+          <w:b/>
+          <w:bCs/>
+        </w:rPr>
+        <w:t>Sect. 3</w:t>
+      </w:r>
+      <w:r>
+        <w:rPr>
+          <w:rFonts w:ascii="Garamond" w:hAnsi="Garamond" w:cs="Times New Roman"/>
+        </w:rPr>
+        <w:t>)</w:t>
+      </w:r>
+      <w:r>
+        <w:rPr>
+          <w:rFonts w:ascii="Garamond" w:hAnsi="Garamond" w:cs="Times New Roman"/>
+        </w:rPr>
+        <w:t>, but instead add features which are useful for large clusters.</w:t>
+      </w:r>
+    </w:p>
+    <w:p>
+      <w:pPr>
+        <w:spacing w:after="40" w:line="240" w:lineRule="auto"/>
+        <w:jc w:val="both"/>
+        <w:rPr>
+          <w:rFonts w:ascii="Garamond" w:hAnsi="Garamond" w:cs="Times New Roman"/>
+        </w:rPr>
+      </w:pPr>
+    </w:p>
+    <w:p>
+      <w:pPr>
+        <w:spacing w:after="40" w:line="240" w:lineRule="auto"/>
+        <w:jc w:val="both"/>
+        <w:rPr>
+          <w:rFonts w:ascii="Garamond" w:hAnsi="Garamond" w:cs="Times New Roman"/>
+        </w:rPr>
+      </w:pPr>
+      <w:r>
+        <w:rPr>
+          <w:rFonts w:ascii="Garamond" w:hAnsi="Garamond" w:cs="Times New Roman"/>
+        </w:rPr>
+        <w:t xml:space="preserve">Overall, the project shows that large-scale analyses can be distributed and that message-driven architectures such as RabbitMQ provide a robust foundation for scalable scientific computing. The </w:t>
+      </w:r>
+      <w:r>
+        <w:rPr>
+          <w:rFonts w:ascii="Garamond" w:hAnsi="Garamond" w:cs="Times New Roman"/>
+        </w:rPr>
+        <w:t>result</w:t>
+      </w:r>
+      <w:r>
+        <w:rPr>
+          <w:rFonts w:ascii="Garamond" w:hAnsi="Garamond" w:cs="Times New Roman"/>
+        </w:rPr>
+        <w:t xml:space="preserve"> is portable, fault-tolerant, and capable of operating on </w:t>
+      </w:r>
+      <w:r>
+        <w:rPr>
+          <w:rFonts w:ascii="Garamond" w:hAnsi="Garamond" w:cs="Times New Roman"/>
+        </w:rPr>
+        <w:t>any</w:t>
+      </w:r>
+      <w:r>
+        <w:rPr>
+          <w:rFonts w:ascii="Garamond" w:hAnsi="Garamond" w:cs="Times New Roman"/>
+        </w:rPr>
+        <w:t xml:space="preserve"> hardware</w:t>
+      </w:r>
+      <w:r>
+        <w:rPr>
+          <w:rFonts w:ascii="Garamond" w:hAnsi="Garamond" w:cs="Times New Roman"/>
+        </w:rPr>
+        <w:t>, meaning it</w:t>
+      </w:r>
+      <w:r>
+        <w:rPr>
+          <w:rFonts w:ascii="Garamond" w:hAnsi="Garamond" w:cs="Times New Roman"/>
+        </w:rPr>
+        <w:t xml:space="preserve"> generalise</w:t>
+      </w:r>
+      <w:r>
+        <w:rPr>
+          <w:rFonts w:ascii="Garamond" w:hAnsi="Garamond" w:cs="Times New Roman"/>
+        </w:rPr>
+        <w:t>s</w:t>
+      </w:r>
+      <w:r>
+        <w:rPr>
+          <w:rFonts w:ascii="Garamond" w:hAnsi="Garamond" w:cs="Times New Roman"/>
+        </w:rPr>
+        <w:t xml:space="preserve"> directly to larger cloud or HPC deployments with minimal modification.</w:t>
+      </w:r>
+      <w:r>
+        <w:rPr>
+          <w:rFonts w:ascii="Garamond" w:hAnsi="Garamond" w:cs="Times New Roman"/>
+        </w:rPr>
+        <w:t xml:space="preserve"> The script shows a noticeable speed up with more workers</w:t>
+      </w:r>
+      <w:r>
+        <w:rPr>
+          <w:rFonts w:ascii="Garamond" w:hAnsi="Garamond" w:cs="Times New Roman"/>
+        </w:rPr>
+        <w:t>.</w:t>
+      </w:r>
+    </w:p>
+    <w:p>
+      <w:pPr>
+        <w:spacing w:after="40" w:line="240" w:lineRule="auto"/>
+        <w:jc w:val="both"/>
+        <w:rPr>
+          <w:rFonts w:ascii="Garamond" w:hAnsi="Garamond" w:cs="Times New Roman"/>
+          <w:b/>
+          <w:bCs/>
+          <w:i/>
+          <w:iCs/>
+        </w:rPr>
+      </w:pPr>
+    </w:p>
+    <w:p>
+      <w:pPr>
+        <w:spacing w:after="40" w:line="240" w:lineRule="auto"/>
+        <w:jc w:val="both"/>
+        <w:rPr>
           <w:rFonts w:ascii="Times New Roman" w:hAnsi="Times New Roman" w:cs="Times New Roman"/>
           <w:b/>
           <w:bCs/>
         </w:rPr>
       </w:pPr>
+      <w:r>
+        <w:rPr>
+          <w:rFonts w:ascii="Garamond" w:hAnsi="Garamond" w:cs="Times New Roman"/>
+          <w:b/>
+          <w:bCs/>
+        </w:rPr>
+        <w:t>References</w:t>
+      </w:r>
     </w:p>
     <w:p>
       <w:pPr>
         <w:spacing w:after="40" w:line="240" w:lineRule="auto"/>
         <w:jc w:val="both"/>
-        <w:rPr>
-          <w:rFonts w:ascii="Times New Roman" w:hAnsi="Times New Roman" w:cs="Times New Roman"/>
-          <w:b/>
-          <w:bCs/>
-        </w:rPr>
-      </w:pPr>
+      </w:pPr>
+      <w:r>
+        <w:t xml:space="preserve">[1] </w:t>
+      </w:r>
+      <w:hyperlink r:id="rId12" w:anchor=":~:text=ATLAS%20raw%20data%2C%20which%20originates,for%20the%20most%20popular%20data." w:history="1">
+        <w:r>
+          <w:rPr>
+            <w:color w:val="0000FF"/>
+            <w:u w:val="single"/>
+          </w:rPr>
+          <w:t>Particle Detectives: Physicists and Data - NYAS</w:t>
+        </w:r>
+      </w:hyperlink>
     </w:p>
     <w:p>
       <w:pPr>
         <w:spacing w:after="40" w:line="240" w:lineRule="auto"/>
         <w:jc w:val="both"/>
-        <w:rPr>
-          <w:rFonts w:ascii="Times New Roman" w:hAnsi="Times New Roman" w:cs="Times New Roman"/>
-          <w:b/>
-          <w:bCs/>
-        </w:rPr>
-      </w:pPr>
+      </w:pPr>
+      <w:r>
+        <w:t xml:space="preserve">[2] </w:t>
+      </w:r>
+      <w:hyperlink r:id="rId13" w:anchor="the-compose-file" w:history="1">
+        <w:r>
+          <w:rPr>
+            <w:color w:val="0000FF"/>
+            <w:u w:val="single"/>
+          </w:rPr>
+          <w:t>How Compose works | Docker Docs</w:t>
+        </w:r>
+      </w:hyperlink>
     </w:p>
     <w:p>
       <w:pPr>
         <w:spacing w:after="40" w:line="240" w:lineRule="auto"/>
         <w:jc w:val="both"/>
-        <w:rPr>
-          <w:rFonts w:ascii="Times New Roman" w:hAnsi="Times New Roman" w:cs="Times New Roman"/>
-          <w:b/>
-          <w:bCs/>
-        </w:rPr>
-      </w:pPr>
+      </w:pPr>
+      <w:r>
+        <w:t xml:space="preserve">[3] </w:t>
+      </w:r>
+      <w:hyperlink r:id="rId14" w:history="1">
+        <w:r>
+          <w:rPr>
+            <w:color w:val="0000FF"/>
+            <w:u w:val="single"/>
+          </w:rPr>
+          <w:t>Docker Compose | Docker Docs</w:t>
+        </w:r>
+      </w:hyperlink>
     </w:p>
     <w:p>
       <w:pPr>
         <w:spacing w:after="40" w:line="240" w:lineRule="auto"/>
         <w:jc w:val="both"/>
-        <w:rPr>
-          <w:rFonts w:ascii="Times New Roman" w:hAnsi="Times New Roman" w:cs="Times New Roman"/>
-          <w:b/>
-          <w:bCs/>
-        </w:rPr>
-      </w:pPr>
+      </w:pPr>
+      <w:r>
+        <w:t xml:space="preserve">Notebook source: </w:t>
+      </w:r>
     </w:p>
     <w:p>
       <w:pPr>
         <w:spacing w:after="40" w:line="240" w:lineRule="auto"/>
         <w:jc w:val="both"/>
-        <w:rPr>
-          <w:rFonts w:ascii="Times New Roman" w:hAnsi="Times New Roman" w:cs="Times New Roman"/>
-          <w:b/>
-          <w:bCs/>
-        </w:rPr>
-      </w:pPr>
+      </w:pPr>
+      <w:hyperlink r:id="rId15" w:history="1">
+        <w:r>
+          <w:rPr>
+            <w:color w:val="0000FF"/>
+            <w:u w:val="single"/>
+          </w:rPr>
+          <w:t>notebooks-collection-opendata/13-TeV-examples/uproot_python/HZZAnalysis.ipynb at master · atlas-outreach-data-tools/notebooks-collection-</w:t>
+        </w:r>
+        <w:proofErr w:type="spellStart"/>
+        <w:r>
+          <w:rPr>
+            <w:color w:val="0000FF"/>
+            <w:u w:val="single"/>
+          </w:rPr>
+          <w:t>opendata</w:t>
+        </w:r>
+        <w:proofErr w:type="spellEnd"/>
+      </w:hyperlink>
     </w:p>
     <w:p>
       <w:pPr>
         <w:spacing w:after="40" w:line="240" w:lineRule="auto"/>
         <w:jc w:val="both"/>
-        <w:rPr>
-          <w:rFonts w:ascii="Times New Roman" w:hAnsi="Times New Roman" w:cs="Times New Roman"/>
-          <w:b/>
-          <w:bCs/>
-        </w:rPr>
-      </w:pPr>
+      </w:pPr>
+      <w:r>
+        <w:t>Distributed coding project location:</w:t>
+      </w:r>
     </w:p>
     <w:p>
       <w:pPr>
+        <w:pStyle w:val="Footer"/>
+        <w:rPr>
+          <w:rFonts w:ascii="Times New Roman" w:hAnsi="Times New Roman" w:cs="Times New Roman"/>
+        </w:rPr>
+      </w:pPr>
+      <w:hyperlink r:id="rId16" w:history="1">
+        <w:r>
+          <w:rPr>
+            <w:color w:val="0000FF"/>
+            <w:u w:val="single"/>
+          </w:rPr>
+          <w:t>do22555/Cloud-Comp-</w:t>
+        </w:r>
+        <w:proofErr w:type="spellStart"/>
+        <w:r>
+          <w:rPr>
+            <w:color w:val="0000FF"/>
+            <w:u w:val="single"/>
+          </w:rPr>
+          <w:t>Proj</w:t>
+        </w:r>
+        <w:proofErr w:type="spellEnd"/>
+      </w:hyperlink>
+    </w:p>
+    <w:p>
+      <w:pPr>
         <w:spacing w:after="40" w:line="240" w:lineRule="auto"/>
         <w:jc w:val="both"/>
+      </w:pPr>
+    </w:p>
+    <w:p>
+      <w:pPr>
+        <w:spacing w:after="40" w:line="240" w:lineRule="auto"/>
+        <w:jc w:val="both"/>
         <w:rPr>
           <w:rFonts w:ascii="Times New Roman" w:hAnsi="Times New Roman" w:cs="Times New Roman"/>
         </w:rPr>
       </w:pPr>
     </w:p>
     <w:sectPr>
-      <w:footerReference w:type="default" r:id="rId12"/>
+      <w:footerReference w:type="default" r:id="rId17"/>
       <w:pgSz w:w="11906" w:h="16838"/>
       <w:pgMar w:top="720" w:right="720" w:bottom="720" w:left="720" w:header="708" w:footer="708" w:gutter="0"/>
       <w:cols w:num="2" w:space="261"/>
@@ -8355,6 +8800,155 @@
     </w:lvl>
   </w:abstractNum>
   <w:abstractNum w:abstractNumId="20" w15:restartNumberingAfterBreak="0">
+    <w:nsid w:val="7312479E"/>
+    <w:multiLevelType w:val="multilevel"/>
+    <w:tmpl w:val="7396DE1E"/>
+    <w:lvl w:ilvl="0">
+      <w:start w:val="1"/>
+      <w:numFmt w:val="bullet"/>
+      <w:lvlText w:val=""/>
+      <w:lvlJc w:val="left"/>
+      <w:pPr>
+        <w:tabs>
+          <w:tab w:val="num" w:pos="720"/>
+        </w:tabs>
+        <w:ind w:left="720" w:hanging="360"/>
+      </w:pPr>
+      <w:rPr>
+        <w:rFonts w:ascii="Symbol" w:hAnsi="Symbol" w:hint="default"/>
+        <w:sz w:val="20"/>
+      </w:rPr>
+    </w:lvl>
+    <w:lvl w:ilvl="1" w:tentative="1">
+      <w:start w:val="1"/>
+      <w:numFmt w:val="bullet"/>
+      <w:lvlText w:val="o"/>
+      <w:lvlJc w:val="left"/>
+      <w:pPr>
+        <w:tabs>
+          <w:tab w:val="num" w:pos="1440"/>
+        </w:tabs>
+        <w:ind w:left="1440" w:hanging="360"/>
+      </w:pPr>
+      <w:rPr>
+        <w:rFonts w:ascii="Courier New" w:hAnsi="Courier New" w:hint="default"/>
+        <w:sz w:val="20"/>
+      </w:rPr>
+    </w:lvl>
+    <w:lvl w:ilvl="2" w:tentative="1">
+      <w:start w:val="1"/>
+      <w:numFmt w:val="bullet"/>
+      <w:lvlText w:val=""/>
+      <w:lvlJc w:val="left"/>
+      <w:pPr>
+        <w:tabs>
+          <w:tab w:val="num" w:pos="2160"/>
+        </w:tabs>
+        <w:ind w:left="2160" w:hanging="360"/>
+      </w:pPr>
+      <w:rPr>
+        <w:rFonts w:ascii="Wingdings" w:hAnsi="Wingdings" w:hint="default"/>
+        <w:sz w:val="20"/>
+      </w:rPr>
+    </w:lvl>
+    <w:lvl w:ilvl="3" w:tentative="1">
+      <w:start w:val="1"/>
+      <w:numFmt w:val="bullet"/>
+      <w:lvlText w:val=""/>
+      <w:lvlJc w:val="left"/>
+      <w:pPr>
+        <w:tabs>
+          <w:tab w:val="num" w:pos="2880"/>
+        </w:tabs>
+        <w:ind w:left="2880" w:hanging="360"/>
+      </w:pPr>
+      <w:rPr>
+        <w:rFonts w:ascii="Wingdings" w:hAnsi="Wingdings" w:hint="default"/>
+        <w:sz w:val="20"/>
+      </w:rPr>
+    </w:lvl>
+    <w:lvl w:ilvl="4" w:tentative="1">
+      <w:start w:val="1"/>
+      <w:numFmt w:val="bullet"/>
+      <w:lvlText w:val=""/>
+      <w:lvlJc w:val="left"/>
+      <w:pPr>
+        <w:tabs>
+          <w:tab w:val="num" w:pos="3600"/>
+        </w:tabs>
+        <w:ind w:left="3600" w:hanging="360"/>
+      </w:pPr>
+      <w:rPr>
+        <w:rFonts w:ascii="Wingdings" w:hAnsi="Wingdings" w:hint="default"/>
+        <w:sz w:val="20"/>
+      </w:rPr>
+    </w:lvl>
+    <w:lvl w:ilvl="5" w:tentative="1">
+      <w:start w:val="1"/>
+      <w:numFmt w:val="bullet"/>
+      <w:lvlText w:val=""/>
+      <w:lvlJc w:val="left"/>
+      <w:pPr>
+        <w:tabs>
+          <w:tab w:val="num" w:pos="4320"/>
+        </w:tabs>
+        <w:ind w:left="4320" w:hanging="360"/>
+      </w:pPr>
+      <w:rPr>
+        <w:rFonts w:ascii="Wingdings" w:hAnsi="Wingdings" w:hint="default"/>
+        <w:sz w:val="20"/>
+      </w:rPr>
+    </w:lvl>
+    <w:lvl w:ilvl="6" w:tentative="1">
+      <w:start w:val="1"/>
+      <w:numFmt w:val="bullet"/>
+      <w:lvlText w:val=""/>
+      <w:lvlJc w:val="left"/>
+      <w:pPr>
+        <w:tabs>
+          <w:tab w:val="num" w:pos="5040"/>
+        </w:tabs>
+        <w:ind w:left="5040" w:hanging="360"/>
+      </w:pPr>
+      <w:rPr>
+        <w:rFonts w:ascii="Wingdings" w:hAnsi="Wingdings" w:hint="default"/>
+        <w:sz w:val="20"/>
+      </w:rPr>
+    </w:lvl>
+    <w:lvl w:ilvl="7" w:tentative="1">
+      <w:start w:val="1"/>
+      <w:numFmt w:val="bullet"/>
+      <w:lvlText w:val=""/>
+      <w:lvlJc w:val="left"/>
+      <w:pPr>
+        <w:tabs>
+          <w:tab w:val="num" w:pos="5760"/>
+        </w:tabs>
+        <w:ind w:left="5760" w:hanging="360"/>
+      </w:pPr>
+      <w:rPr>
+        <w:rFonts w:ascii="Wingdings" w:hAnsi="Wingdings" w:hint="default"/>
+        <w:sz w:val="20"/>
+      </w:rPr>
+    </w:lvl>
+    <w:lvl w:ilvl="8" w:tentative="1">
+      <w:start w:val="1"/>
+      <w:numFmt w:val="bullet"/>
+      <w:lvlText w:val=""/>
+      <w:lvlJc w:val="left"/>
+      <w:pPr>
+        <w:tabs>
+          <w:tab w:val="num" w:pos="6480"/>
+        </w:tabs>
+        <w:ind w:left="6480" w:hanging="360"/>
+      </w:pPr>
+      <w:rPr>
+        <w:rFonts w:ascii="Wingdings" w:hAnsi="Wingdings" w:hint="default"/>
+        <w:sz w:val="20"/>
+      </w:rPr>
+    </w:lvl>
+  </w:abstractNum>
+  <w:abstractNum w:abstractNumId="21" w15:restartNumberingAfterBreak="0">
     <w:nsid w:val="73322302"/>
     <w:multiLevelType w:val="hybridMultilevel"/>
     <w:tmpl w:val="8F0E81D0"/>
@@ -8443,7 +9037,7 @@
       </w:pPr>
     </w:lvl>
   </w:abstractNum>
-  <w:abstractNum w:abstractNumId="21" w15:restartNumberingAfterBreak="0">
+  <w:abstractNum w:abstractNumId="22" w15:restartNumberingAfterBreak="0">
     <w:nsid w:val="7A9C08F4"/>
     <w:multiLevelType w:val="hybridMultilevel"/>
     <w:tmpl w:val="E6A26588"/>
@@ -8554,10 +9148,10 @@
     <w:abstractNumId w:val="19"/>
   </w:num>
   <w:num w:numId="8" w16cid:durableId="1379474823">
-    <w:abstractNumId w:val="21"/>
+    <w:abstractNumId w:val="22"/>
   </w:num>
   <w:num w:numId="9" w16cid:durableId="1295522462">
-    <w:abstractNumId w:val="20"/>
+    <w:abstractNumId w:val="21"/>
   </w:num>
   <w:num w:numId="10" w16cid:durableId="1210537022">
     <w:abstractNumId w:val="14"/>
@@ -8597,6 +9191,9 @@
   </w:num>
   <w:num w:numId="22" w16cid:durableId="2057310703">
     <w:abstractNumId w:val="5"/>
+  </w:num>
+  <w:num w:numId="23" w16cid:durableId="1365984782">
+    <w:abstractNumId w:val="20"/>
   </w:num>
 </w:numbering>
 </file>
@@ -9624,6 +10221,29 @@
       </w:tblBorders>
     </w:tblPr>
   </w:style>
+  <w:style w:type="character" w:styleId="Hyperlink">
+    <w:name w:val="Hyperlink"/>
+    <w:basedOn w:val="DefaultParagraphFont"/>
+    <w:uiPriority w:val="99"/>
+    <w:unhideWhenUsed/>
+    <w:rsid w:val="00C82949"/>
+    <w:rPr>
+      <w:color w:val="467886" w:themeColor="hyperlink"/>
+      <w:u w:val="single"/>
+    </w:rPr>
+  </w:style>
+  <w:style w:type="character" w:styleId="UnresolvedMention">
+    <w:name w:val="Unresolved Mention"/>
+    <w:basedOn w:val="DefaultParagraphFont"/>
+    <w:uiPriority w:val="99"/>
+    <w:semiHidden/>
+    <w:unhideWhenUsed/>
+    <w:rsid w:val="00C82949"/>
+    <w:rPr>
+      <w:color w:val="605E5C"/>
+      <w:shd w:val="clear" w:color="auto" w:fill="E1DFDD"/>
+    </w:rPr>
+  </w:style>
 </w:styles>
 </file>
 

</xml_diff>